<commit_message>
Tong hop lan cuoi
</commit_message>
<xml_diff>
--- a/BT Git 2.docx
+++ b/BT Git 2.docx
@@ -5,30 +5,85 @@
     <w:p>
       <w:pPr>
         <w:rPr>
-          <w:sz w:val="24"/>
-          <w:szCs w:val="24"/>
-        </w:rPr>
-      </w:pPr>
-      <w:r>
-        <w:rPr>
-          <w:sz w:val="24"/>
-          <w:szCs w:val="24"/>
+          <w:b/>
+          <w:bCs/>
+        </w:rPr>
+      </w:pPr>
+      <w:r>
+        <w:rPr>
+          <w:b/>
+          <w:bCs/>
+        </w:rPr>
+        <w:t xml:space="preserve">Tên: </w:t>
+      </w:r>
+    </w:p>
+    <w:p>
+      <w:pPr>
+        <w:rPr>
+          <w:b/>
+          <w:bCs/>
+        </w:rPr>
+      </w:pPr>
+      <w:r>
+        <w:rPr>
+          <w:b/>
+          <w:bCs/>
+        </w:rPr>
+        <w:t>Nguyễn Trọng Tín</w:t>
+      </w:r>
+    </w:p>
+    <w:p>
+      <w:pPr>
+        <w:rPr>
+          <w:b/>
+          <w:bCs/>
+        </w:rPr>
+      </w:pPr>
+      <w:r>
+        <w:rPr>
+          <w:b/>
+          <w:bCs/>
+        </w:rPr>
+        <w:t>Ngô Thị Vân An</w:t>
+      </w:r>
+    </w:p>
+    <w:p>
+      <w:pPr>
+        <w:rPr>
+          <w:b/>
+          <w:bCs/>
+        </w:rPr>
+      </w:pPr>
+      <w:r>
+        <w:rPr>
+          <w:b/>
+          <w:bCs/>
+        </w:rPr>
+        <w:t>Nguyễn Đình Phương</w:t>
+      </w:r>
+    </w:p>
+    <w:p>
+      <w:pPr>
+        <w:jc w:val="center"/>
+        <w:rPr>
+          <w:b/>
+          <w:bCs/>
+          <w:sz w:val="40"/>
+          <w:szCs w:val="40"/>
+        </w:rPr>
+      </w:pPr>
+      <w:r>
+        <w:rPr>
+          <w:b/>
+          <w:bCs/>
+          <w:sz w:val="40"/>
+          <w:szCs w:val="40"/>
         </w:rPr>
         <w:t>BÀI TẬP GIT 2</w:t>
       </w:r>
     </w:p>
     <w:p>
-      <w:pPr>
-        <w:rPr>
-          <w:sz w:val="24"/>
-          <w:szCs w:val="24"/>
-        </w:rPr>
-      </w:pPr>
-      <w:r>
-        <w:rPr>
-          <w:sz w:val="24"/>
-          <w:szCs w:val="24"/>
-        </w:rPr>
+      <w:r>
         <w:t>Giải thích và cho ví dụ minh họa các câu sau</w:t>
       </w:r>
     </w:p>
@@ -39,24 +94,29 @@
           <w:ilvl w:val="0"/>
           <w:numId w:val="1"/>
         </w:numPr>
-        <w:rPr>
-          <w:sz w:val="24"/>
-          <w:szCs w:val="24"/>
-        </w:rPr>
-      </w:pPr>
-      <w:r>
-        <w:rPr>
-          <w:sz w:val="24"/>
-          <w:szCs w:val="24"/>
-        </w:rPr>
+      </w:pPr>
+      <w:r>
         <w:t>Phân biệt các cấp độ reset</w:t>
       </w:r>
-      <w:r>
-        <w:rPr>
-          <w:sz w:val="24"/>
-          <w:szCs w:val="24"/>
-        </w:rPr>
-        <w:t xml:space="preserve">: </w:t>
+    </w:p>
+    <w:p>
+      <w:pPr>
+        <w:pStyle w:val="ListParagraph"/>
+        <w:numPr>
+          <w:ilvl w:val="0"/>
+          <w:numId w:val="1"/>
+        </w:numPr>
+        <w:rPr>
+          <w:sz w:val="24"/>
+          <w:szCs w:val="24"/>
+        </w:rPr>
+      </w:pPr>
+      <w:r>
+        <w:rPr>
+          <w:sz w:val="24"/>
+          <w:szCs w:val="24"/>
+        </w:rPr>
+        <w:t xml:space="preserve">Phân biệt các cấp độ reset: </w:t>
       </w:r>
     </w:p>
     <w:p>
@@ -131,7 +191,7 @@
           <w:szCs w:val="24"/>
         </w:rPr>
         <w:drawing>
-          <wp:inline distT="0" distB="0" distL="0" distR="0" wp14:anchorId="458DA54F" wp14:editId="660BA8BB">
+          <wp:inline distT="0" distB="0" distL="0" distR="0" wp14:anchorId="6A718BA2" wp14:editId="2106A35D">
             <wp:extent cx="4525006" cy="1524213"/>
             <wp:effectExtent l="0" t="0" r="0" b="0"/>
             <wp:docPr id="789572326" name="Picture 1" descr="A computer screen with text on it&#10;&#10;Description automatically generated"/>
@@ -255,7 +315,7 @@
           <w:szCs w:val="24"/>
         </w:rPr>
         <w:drawing>
-          <wp:inline distT="0" distB="0" distL="0" distR="0" wp14:anchorId="7E2C121B" wp14:editId="7BBF8F57">
+          <wp:inline distT="0" distB="0" distL="0" distR="0" wp14:anchorId="16B5F4A3" wp14:editId="5D76E07D">
             <wp:extent cx="4534533" cy="1324160"/>
             <wp:effectExtent l="0" t="0" r="0" b="9525"/>
             <wp:docPr id="1779017481" name="Picture 1" descr="A computer screen with text on it&#10;&#10;Description automatically generated"/>
@@ -389,7 +449,7 @@
         </w:rPr>
         <w:lastRenderedPageBreak/>
         <w:drawing>
-          <wp:inline distT="0" distB="0" distL="0" distR="0" wp14:anchorId="48CB25F7" wp14:editId="347C5790">
+          <wp:inline distT="0" distB="0" distL="0" distR="0" wp14:anchorId="348EFBFE" wp14:editId="6C661E48">
             <wp:extent cx="4525006" cy="1800476"/>
             <wp:effectExtent l="0" t="0" r="9525" b="9525"/>
             <wp:docPr id="934952348" name="Picture 1" descr="A computer screen with text on it&#10;&#10;Description automatically generated"/>
@@ -448,49 +508,9 @@
           <w:ilvl w:val="0"/>
           <w:numId w:val="1"/>
         </w:numPr>
-        <w:rPr>
-          <w:sz w:val="24"/>
-          <w:szCs w:val="24"/>
-        </w:rPr>
-      </w:pPr>
-      <w:r>
-        <w:rPr>
-          <w:sz w:val="24"/>
-          <w:szCs w:val="24"/>
-        </w:rPr>
+      </w:pPr>
+      <w:r>
         <w:t>Merge và rebase</w:t>
-      </w:r>
-    </w:p>
-    <w:p>
-      <w:pPr>
-        <w:pStyle w:val="ListParagraph"/>
-        <w:rPr>
-          <w:sz w:val="24"/>
-          <w:szCs w:val="24"/>
-        </w:rPr>
-      </w:pPr>
-      <w:r>
-        <w:rPr>
-          <w:sz w:val="24"/>
-          <w:szCs w:val="24"/>
-        </w:rPr>
-        <w:t>Merge: gộp nhánh này vào nhánh khác mà không làm mất lịch sử commit</w:t>
-      </w:r>
-    </w:p>
-    <w:p>
-      <w:pPr>
-        <w:pStyle w:val="ListParagraph"/>
-        <w:rPr>
-          <w:sz w:val="24"/>
-          <w:szCs w:val="24"/>
-        </w:rPr>
-      </w:pPr>
-      <w:r>
-        <w:rPr>
-          <w:sz w:val="24"/>
-          <w:szCs w:val="24"/>
-        </w:rPr>
-        <w:t>Rebase: chuyển toàn bộ commit của nhánh lên đầu nhánh khác, lịch sử commit bị viết lại</w:t>
       </w:r>
     </w:p>
     <w:p>
@@ -500,18 +520,467 @@
           <w:ilvl w:val="0"/>
           <w:numId w:val="1"/>
         </w:numPr>
-        <w:rPr>
-          <w:sz w:val="24"/>
-          <w:szCs w:val="24"/>
-        </w:rPr>
-      </w:pPr>
-      <w:r>
-        <w:rPr>
-          <w:sz w:val="24"/>
-          <w:szCs w:val="24"/>
-        </w:rPr>
+      </w:pPr>
+      <w:r>
         <w:t>Cherry pick dung để làm gì?</w:t>
       </w:r>
+    </w:p>
+    <w:p>
+      <w:pPr>
+        <w:pStyle w:val="ListParagraph"/>
+      </w:pPr>
+      <w:r>
+        <w:t xml:space="preserve">được sử dụng để </w:t>
+      </w:r>
+      <w:r>
+        <w:rPr>
+          <w:b/>
+          <w:bCs/>
+        </w:rPr>
+        <w:t>chọn và áp dụng một commit từ nhánh này sang nhánh khác</w:t>
+      </w:r>
+      <w:r>
+        <w:t xml:space="preserve">. Thay vì phải hợp nhất toàn bộ nhánh như khi dùng lệnh </w:t>
+      </w:r>
+      <w:r>
+        <w:t>merge</w:t>
+      </w:r>
+      <w:r>
+        <w:t xml:space="preserve">, </w:t>
+      </w:r>
+      <w:r>
+        <w:t>cherry-pick</w:t>
+      </w:r>
+      <w:r>
+        <w:t xml:space="preserve"> chỉ áp dụng một commit cụ thể mà bạn chọn, giúp bạn có thể chọn lọc những thay đổi bạn muốn từ các nhánh khác mà không làm ảnh hưởng đến toàn bộ lịch sử commit.</w:t>
+      </w:r>
+    </w:p>
+    <w:p>
+      <w:pPr>
+        <w:pStyle w:val="ListParagraph"/>
+      </w:pPr>
+      <w:r>
+        <w:t>Cú pháp cơ bản</w:t>
+      </w:r>
+    </w:p>
+    <w:p>
+      <w:pPr>
+        <w:pStyle w:val="ListParagraph"/>
+      </w:pPr>
+      <w:r>
+        <w:t>git checkout &lt;branch-name&gt;  # Chuyển sang nhánh cần áp dụng commit</w:t>
+      </w:r>
+    </w:p>
+    <w:p>
+      <w:pPr>
+        <w:pStyle w:val="ListParagraph"/>
+      </w:pPr>
+      <w:r>
+        <w:t>git cherry-pick &lt;commit-hash&gt;  # Áp dụng commit từ hash bạn chọn</w:t>
+      </w:r>
+    </w:p>
+    <w:p>
+      <w:pPr>
+        <w:pStyle w:val="NormalWeb"/>
+      </w:pPr>
+      <w:r>
+        <w:rPr>
+          <w:rStyle w:val="Strong"/>
+        </w:rPr>
+        <w:t>Khi nào sử dụng cherry-pick:</w:t>
+      </w:r>
+    </w:p>
+    <w:p>
+      <w:pPr>
+        <w:pStyle w:val="NormalWeb"/>
+        <w:numPr>
+          <w:ilvl w:val="0"/>
+          <w:numId w:val="2"/>
+        </w:numPr>
+      </w:pPr>
+      <w:r>
+        <w:t>Khi bạn muốn áp dụng các thay đổi cụ thể từ một nhánh vào nhánh hiện tại mà không cần gộp toàn bộ nhánh.</w:t>
+      </w:r>
+    </w:p>
+    <w:p>
+      <w:pPr>
+        <w:pStyle w:val="NormalWeb"/>
+        <w:numPr>
+          <w:ilvl w:val="0"/>
+          <w:numId w:val="2"/>
+        </w:numPr>
+      </w:pPr>
+      <w:r>
+        <w:t>Khi bạn muốn áp dụng những sửa lỗi hoặc tính năng được phát triển trên một nhánh khác vào nhánh hiện tại mà không muốn ảnh hưởng đến các commit khác.</w:t>
+      </w:r>
+    </w:p>
+    <w:p>
+      <w:pPr>
+        <w:pStyle w:val="ListParagraph"/>
+        <w:rPr>
+          <w:b/>
+          <w:bCs/>
+          <w:sz w:val="24"/>
+          <w:szCs w:val="24"/>
+        </w:rPr>
+      </w:pPr>
+      <w:r>
+        <w:rPr>
+          <w:b/>
+          <w:bCs/>
+          <w:sz w:val="24"/>
+          <w:szCs w:val="24"/>
+        </w:rPr>
+        <w:t>Ví dụ minh họa:</w:t>
+      </w:r>
+    </w:p>
+    <w:p>
+      <w:pPr>
+        <w:pStyle w:val="ListParagraph"/>
+      </w:pPr>
+      <w:r>
+        <w:t>Giả sử có 2 nhánh trong git</w:t>
+      </w:r>
+    </w:p>
+    <w:p>
+      <w:pPr>
+        <w:pStyle w:val="ListParagraph"/>
+      </w:pPr>
+      <w:r>
+        <w:rPr>
+          <w:noProof/>
+        </w:rPr>
+        <w:drawing>
+          <wp:inline distT="0" distB="0" distL="0" distR="0" wp14:anchorId="24A49649" wp14:editId="5926382C">
+            <wp:extent cx="3752850" cy="895350"/>
+            <wp:effectExtent l="0" t="0" r="0" b="0"/>
+            <wp:docPr id="1812436391" name="Picture 1" descr="A black screen with text&#10;&#10;Description automatically generated"/>
+            <wp:cNvGraphicFramePr>
+              <a:graphicFrameLocks xmlns:a="http://schemas.openxmlformats.org/drawingml/2006/main" noChangeAspect="1"/>
+            </wp:cNvGraphicFramePr>
+            <a:graphic xmlns:a="http://schemas.openxmlformats.org/drawingml/2006/main">
+              <a:graphicData uri="http://schemas.openxmlformats.org/drawingml/2006/picture">
+                <pic:pic xmlns:pic="http://schemas.openxmlformats.org/drawingml/2006/picture">
+                  <pic:nvPicPr>
+                    <pic:cNvPr id="1812436391" name="Picture 1" descr="A black screen with text&#10;&#10;Description automatically generated"/>
+                    <pic:cNvPicPr/>
+                  </pic:nvPicPr>
+                  <pic:blipFill>
+                    <a:blip r:embed="rId8"/>
+                    <a:stretch>
+                      <a:fillRect/>
+                    </a:stretch>
+                  </pic:blipFill>
+                  <pic:spPr>
+                    <a:xfrm>
+                      <a:off x="0" y="0"/>
+                      <a:ext cx="3752850" cy="895350"/>
+                    </a:xfrm>
+                    <a:prstGeom prst="rect">
+                      <a:avLst/>
+                    </a:prstGeom>
+                  </pic:spPr>
+                </pic:pic>
+              </a:graphicData>
+            </a:graphic>
+          </wp:inline>
+        </w:drawing>
+      </w:r>
+    </w:p>
+    <w:p>
+      <w:pPr>
+        <w:pStyle w:val="ListParagraph"/>
+      </w:pPr>
+      <w:r>
+        <w:t>Sau khi điều chỉnh và commit file ở nhánh 2 xong</w:t>
+      </w:r>
+    </w:p>
+    <w:p>
+      <w:pPr>
+        <w:pStyle w:val="ListParagraph"/>
+      </w:pPr>
+      <w:r>
+        <w:rPr>
+          <w:noProof/>
+        </w:rPr>
+        <w:drawing>
+          <wp:inline distT="0" distB="0" distL="0" distR="0" wp14:anchorId="2A45DF08" wp14:editId="5589F0B9">
+            <wp:extent cx="4105275" cy="1562100"/>
+            <wp:effectExtent l="0" t="0" r="9525" b="0"/>
+            <wp:docPr id="134455732" name="Picture 1" descr="A screen shot of a computer&#10;&#10;Description automatically generated"/>
+            <wp:cNvGraphicFramePr>
+              <a:graphicFrameLocks xmlns:a="http://schemas.openxmlformats.org/drawingml/2006/main" noChangeAspect="1"/>
+            </wp:cNvGraphicFramePr>
+            <a:graphic xmlns:a="http://schemas.openxmlformats.org/drawingml/2006/main">
+              <a:graphicData uri="http://schemas.openxmlformats.org/drawingml/2006/picture">
+                <pic:pic xmlns:pic="http://schemas.openxmlformats.org/drawingml/2006/picture">
+                  <pic:nvPicPr>
+                    <pic:cNvPr id="134455732" name="Picture 1" descr="A screen shot of a computer&#10;&#10;Description automatically generated"/>
+                    <pic:cNvPicPr/>
+                  </pic:nvPicPr>
+                  <pic:blipFill>
+                    <a:blip r:embed="rId9"/>
+                    <a:stretch>
+                      <a:fillRect/>
+                    </a:stretch>
+                  </pic:blipFill>
+                  <pic:spPr>
+                    <a:xfrm>
+                      <a:off x="0" y="0"/>
+                      <a:ext cx="4105275" cy="1562100"/>
+                    </a:xfrm>
+                    <a:prstGeom prst="rect">
+                      <a:avLst/>
+                    </a:prstGeom>
+                  </pic:spPr>
+                </pic:pic>
+              </a:graphicData>
+            </a:graphic>
+          </wp:inline>
+        </w:drawing>
+      </w:r>
+    </w:p>
+    <w:p>
+      <w:pPr>
+        <w:pStyle w:val="ListParagraph"/>
+      </w:pPr>
+      <w:r>
+        <w:lastRenderedPageBreak/>
+        <w:t>Chuyển sang nhánh main copy mã đã commit vừa rồi</w:t>
+      </w:r>
+    </w:p>
+    <w:p>
+      <w:pPr>
+        <w:pStyle w:val="ListParagraph"/>
+      </w:pPr>
+      <w:r>
+        <w:rPr>
+          <w:noProof/>
+        </w:rPr>
+        <w:drawing>
+          <wp:inline distT="0" distB="0" distL="0" distR="0" wp14:anchorId="27E4D99A" wp14:editId="117CAE1B">
+            <wp:extent cx="4876800" cy="1790700"/>
+            <wp:effectExtent l="0" t="0" r="0" b="0"/>
+            <wp:docPr id="1695766790" name="Picture 1" descr="A computer screen shot of a computer program&#10;&#10;Description automatically generated"/>
+            <wp:cNvGraphicFramePr>
+              <a:graphicFrameLocks xmlns:a="http://schemas.openxmlformats.org/drawingml/2006/main" noChangeAspect="1"/>
+            </wp:cNvGraphicFramePr>
+            <a:graphic xmlns:a="http://schemas.openxmlformats.org/drawingml/2006/main">
+              <a:graphicData uri="http://schemas.openxmlformats.org/drawingml/2006/picture">
+                <pic:pic xmlns:pic="http://schemas.openxmlformats.org/drawingml/2006/picture">
+                  <pic:nvPicPr>
+                    <pic:cNvPr id="1695766790" name="Picture 1" descr="A computer screen shot of a computer program&#10;&#10;Description automatically generated"/>
+                    <pic:cNvPicPr/>
+                  </pic:nvPicPr>
+                  <pic:blipFill>
+                    <a:blip r:embed="rId10"/>
+                    <a:stretch>
+                      <a:fillRect/>
+                    </a:stretch>
+                  </pic:blipFill>
+                  <pic:spPr>
+                    <a:xfrm>
+                      <a:off x="0" y="0"/>
+                      <a:ext cx="4876800" cy="1790700"/>
+                    </a:xfrm>
+                    <a:prstGeom prst="rect">
+                      <a:avLst/>
+                    </a:prstGeom>
+                  </pic:spPr>
+                </pic:pic>
+              </a:graphicData>
+            </a:graphic>
+          </wp:inline>
+        </w:drawing>
+      </w:r>
+    </w:p>
+    <w:p>
+      <w:pPr>
+        <w:pStyle w:val="ListParagraph"/>
+      </w:pPr>
+      <w:r>
+        <w:t>Và dùng git cherry-pick</w:t>
+      </w:r>
+    </w:p>
+    <w:p>
+      <w:pPr>
+        <w:pStyle w:val="ListParagraph"/>
+      </w:pPr>
+      <w:r>
+        <w:rPr>
+          <w:noProof/>
+        </w:rPr>
+        <w:drawing>
+          <wp:inline distT="0" distB="0" distL="0" distR="0" wp14:anchorId="77300E62" wp14:editId="09A4B7DF">
+            <wp:extent cx="4429125" cy="714375"/>
+            <wp:effectExtent l="0" t="0" r="9525" b="9525"/>
+            <wp:docPr id="1160836735" name="Picture 1" descr="A screen shot of a computer&#10;&#10;Description automatically generated"/>
+            <wp:cNvGraphicFramePr>
+              <a:graphicFrameLocks xmlns:a="http://schemas.openxmlformats.org/drawingml/2006/main" noChangeAspect="1"/>
+            </wp:cNvGraphicFramePr>
+            <a:graphic xmlns:a="http://schemas.openxmlformats.org/drawingml/2006/main">
+              <a:graphicData uri="http://schemas.openxmlformats.org/drawingml/2006/picture">
+                <pic:pic xmlns:pic="http://schemas.openxmlformats.org/drawingml/2006/picture">
+                  <pic:nvPicPr>
+                    <pic:cNvPr id="1160836735" name="Picture 1" descr="A screen shot of a computer&#10;&#10;Description automatically generated"/>
+                    <pic:cNvPicPr/>
+                  </pic:nvPicPr>
+                  <pic:blipFill>
+                    <a:blip r:embed="rId11"/>
+                    <a:stretch>
+                      <a:fillRect/>
+                    </a:stretch>
+                  </pic:blipFill>
+                  <pic:spPr>
+                    <a:xfrm>
+                      <a:off x="0" y="0"/>
+                      <a:ext cx="4429125" cy="714375"/>
+                    </a:xfrm>
+                    <a:prstGeom prst="rect">
+                      <a:avLst/>
+                    </a:prstGeom>
+                  </pic:spPr>
+                </pic:pic>
+              </a:graphicData>
+            </a:graphic>
+          </wp:inline>
+        </w:drawing>
+      </w:r>
+    </w:p>
+    <w:p>
+      <w:pPr>
+        <w:pStyle w:val="NormalWeb"/>
+      </w:pPr>
+      <w:r>
+        <w:t>Git sẽ:</w:t>
+      </w:r>
+    </w:p>
+    <w:p>
+      <w:pPr>
+        <w:pStyle w:val="NormalWeb"/>
+        <w:numPr>
+          <w:ilvl w:val="0"/>
+          <w:numId w:val="3"/>
+        </w:numPr>
+      </w:pPr>
+      <w:r>
+        <w:t xml:space="preserve">Sao chép nội dung của commit </w:t>
+      </w:r>
+      <w:r>
+        <w:rPr>
+          <w:rStyle w:val="HTMLCode"/>
+        </w:rPr>
+        <w:t>a1b2c3d</w:t>
+      </w:r>
+      <w:r>
+        <w:t xml:space="preserve"> vào nhánh </w:t>
+      </w:r>
+      <w:r>
+        <w:rPr>
+          <w:rStyle w:val="HTMLCode"/>
+        </w:rPr>
+        <w:t>main</w:t>
+      </w:r>
+      <w:r>
+        <w:t>.</w:t>
+      </w:r>
+    </w:p>
+    <w:p>
+      <w:pPr>
+        <w:pStyle w:val="NormalWeb"/>
+        <w:numPr>
+          <w:ilvl w:val="0"/>
+          <w:numId w:val="3"/>
+        </w:numPr>
+      </w:pPr>
+      <w:r>
+        <w:t xml:space="preserve">Tạo </w:t>
+      </w:r>
+      <w:r>
+        <w:rPr>
+          <w:rStyle w:val="Strong"/>
+        </w:rPr>
+        <w:t>một commit mới</w:t>
+      </w:r>
+      <w:r>
+        <w:t xml:space="preserve"> có nội dung giống hệt nhưng </w:t>
+      </w:r>
+      <w:r>
+        <w:rPr>
+          <w:rStyle w:val="Strong"/>
+        </w:rPr>
+        <w:t>mã commit khác</w:t>
+      </w:r>
+      <w:r>
+        <w:t>.</w:t>
+      </w:r>
+    </w:p>
+    <w:p>
+      <w:pPr>
+        <w:pStyle w:val="ListParagraph"/>
+      </w:pPr>
+      <w:r>
+        <w:t xml:space="preserve">git log </w:t>
+      </w:r>
+      <w:r>
+        <w:t>–</w:t>
+      </w:r>
+      <w:r>
+        <w:t>oneline</w:t>
+      </w:r>
+      <w:r>
+        <w:t xml:space="preserve"> để kiểm tra</w:t>
+      </w:r>
+    </w:p>
+    <w:p>
+      <w:pPr>
+        <w:pStyle w:val="ListParagraph"/>
+      </w:pPr>
+      <w:r>
+        <w:rPr>
+          <w:noProof/>
+        </w:rPr>
+        <w:drawing>
+          <wp:inline distT="0" distB="0" distL="0" distR="0" wp14:anchorId="0F2E99A4" wp14:editId="09C8E1D4">
+            <wp:extent cx="3790950" cy="962025"/>
+            <wp:effectExtent l="0" t="0" r="0" b="9525"/>
+            <wp:docPr id="988484060" name="Picture 1" descr="A screenshot of a computer program&#10;&#10;Description automatically generated"/>
+            <wp:cNvGraphicFramePr>
+              <a:graphicFrameLocks xmlns:a="http://schemas.openxmlformats.org/drawingml/2006/main" noChangeAspect="1"/>
+            </wp:cNvGraphicFramePr>
+            <a:graphic xmlns:a="http://schemas.openxmlformats.org/drawingml/2006/main">
+              <a:graphicData uri="http://schemas.openxmlformats.org/drawingml/2006/picture">
+                <pic:pic xmlns:pic="http://schemas.openxmlformats.org/drawingml/2006/picture">
+                  <pic:nvPicPr>
+                    <pic:cNvPr id="988484060" name="Picture 1" descr="A screenshot of a computer program&#10;&#10;Description automatically generated"/>
+                    <pic:cNvPicPr/>
+                  </pic:nvPicPr>
+                  <pic:blipFill>
+                    <a:blip r:embed="rId12"/>
+                    <a:stretch>
+                      <a:fillRect/>
+                    </a:stretch>
+                  </pic:blipFill>
+                  <pic:spPr>
+                    <a:xfrm>
+                      <a:off x="0" y="0"/>
+                      <a:ext cx="3790950" cy="962025"/>
+                    </a:xfrm>
+                    <a:prstGeom prst="rect">
+                      <a:avLst/>
+                    </a:prstGeom>
+                  </pic:spPr>
+                </pic:pic>
+              </a:graphicData>
+            </a:graphic>
+          </wp:inline>
+        </w:drawing>
+      </w:r>
+    </w:p>
+    <w:p>
+      <w:pPr>
+        <w:pStyle w:val="ListParagraph"/>
+      </w:pPr>
     </w:p>
     <w:p>
       <w:pPr>
@@ -520,16 +989,8 @@
           <w:ilvl w:val="0"/>
           <w:numId w:val="1"/>
         </w:numPr>
-        <w:rPr>
-          <w:sz w:val="24"/>
-          <w:szCs w:val="24"/>
-        </w:rPr>
-      </w:pPr>
-      <w:r>
-        <w:rPr>
-          <w:sz w:val="24"/>
-          <w:szCs w:val="24"/>
-        </w:rPr>
+      </w:pPr>
+      <w:r>
         <w:t>Hướng dẫn sử dụng stash</w:t>
       </w:r>
     </w:p>
@@ -540,16 +1001,8 @@
           <w:ilvl w:val="0"/>
           <w:numId w:val="1"/>
         </w:numPr>
-        <w:rPr>
-          <w:sz w:val="24"/>
-          <w:szCs w:val="24"/>
-        </w:rPr>
-      </w:pPr>
-      <w:r>
-        <w:rPr>
-          <w:sz w:val="24"/>
-          <w:szCs w:val="24"/>
-        </w:rPr>
+      </w:pPr>
+      <w:r>
         <w:t>Cách sử dụng git diff</w:t>
       </w:r>
     </w:p>
@@ -560,19 +1013,12 @@
           <w:ilvl w:val="0"/>
           <w:numId w:val="1"/>
         </w:numPr>
-        <w:rPr>
-          <w:sz w:val="24"/>
-          <w:szCs w:val="24"/>
-        </w:rPr>
-      </w:pPr>
-      <w:r>
-        <w:rPr>
-          <w:sz w:val="24"/>
-          <w:szCs w:val="24"/>
-        </w:rPr>
+      </w:pPr>
+      <w:r>
         <w:t>Phân biệt pull và fetch</w:t>
       </w:r>
     </w:p>
+    <w:p/>
     <w:sectPr>
       <w:pgSz w:w="12240" w:h="15840"/>
       <w:pgMar w:top="1440" w:right="1440" w:bottom="1440" w:left="1440" w:header="720" w:footer="720" w:gutter="0"/>
@@ -586,6 +1032,304 @@
 <file path=word/numbering.xml><?xml version="1.0" encoding="utf-8"?>
 <w:numbering xmlns:wpc="http://schemas.microsoft.com/office/word/2010/wordprocessingCanvas" xmlns:cx="http://schemas.microsoft.com/office/drawing/2014/chartex" xmlns:cx1="http://schemas.microsoft.com/office/drawing/2015/9/8/chartex" xmlns:cx2="http://schemas.microsoft.com/office/drawing/2015/10/21/chartex" xmlns:cx3="http://schemas.microsoft.com/office/drawing/2016/5/9/chartex" xmlns:cx4="http://schemas.microsoft.com/office/drawing/2016/5/10/chartex" xmlns:cx5="http://schemas.microsoft.com/office/drawing/2016/5/11/chartex" xmlns:cx6="http://schemas.microsoft.com/office/drawing/2016/5/12/chartex" xmlns:cx7="http://schemas.microsoft.com/office/drawing/2016/5/13/chartex" xmlns:cx8="http://schemas.microsoft.com/office/drawing/2016/5/14/chartex" xmlns:mc="http://schemas.openxmlformats.org/markup-compatibility/2006" xmlns:aink="http://schemas.microsoft.com/office/drawing/2016/ink" xmlns:am3d="http://schemas.microsoft.com/office/drawing/2017/model3d" xmlns:o="urn:schemas-microsoft-com:office:office" xmlns:oel="http://schemas.microsoft.com/office/2019/extlst" xmlns:r="http://schemas.openxmlformats.org/officeDocument/2006/relationships" xmlns:m="http://schemas.openxmlformats.org/officeDocument/2006/math" xmlns:v="urn:schemas-microsoft-com:vml" xmlns:wp14="http://schemas.microsoft.com/office/word/2010/wordprocessingDrawing" xmlns:wp="http://schemas.openxmlformats.org/drawingml/2006/wordprocessingDrawing" xmlns:w10="urn:schemas-microsoft-com:office:word" xmlns:w="http://schemas.openxmlformats.org/wordprocessingml/2006/main" xmlns:w14="http://schemas.microsoft.com/office/word/2010/wordml" xmlns:w15="http://schemas.microsoft.com/office/word/2012/wordml" xmlns:w16cex="http://schemas.microsoft.com/office/word/2018/wordml/cex" xmlns:w16cid="http://schemas.microsoft.com/office/word/2016/wordml/cid" xmlns:w16="http://schemas.microsoft.com/office/word/2018/wordml" xmlns:w16du="http://schemas.microsoft.com/office/word/2023/wordml/word16du" xmlns:w16sdtdh="http://schemas.microsoft.com/office/word/2020/wordml/sdtdatahash" xmlns:w16se="http://schemas.microsoft.com/office/word/2015/wordml/symex" xmlns:wpg="http://schemas.microsoft.com/office/word/2010/wordprocessingGroup" xmlns:wpi="http://schemas.microsoft.com/office/word/2010/wordprocessingInk" xmlns:wne="http://schemas.microsoft.com/office/word/2006/wordml" xmlns:wps="http://schemas.microsoft.com/office/word/2010/wordprocessingShape" mc:Ignorable="w14 w15 w16se w16cid w16 w16cex w16sdtdh wp14">
   <w:abstractNum w:abstractNumId="0" w15:restartNumberingAfterBreak="0">
+    <w:nsid w:val="05C461AB"/>
+    <w:multiLevelType w:val="multilevel"/>
+    <w:tmpl w:val="61E054DA"/>
+    <w:lvl w:ilvl="0">
+      <w:start w:val="1"/>
+      <w:numFmt w:val="bullet"/>
+      <w:lvlText w:val=""/>
+      <w:lvlJc w:val="left"/>
+      <w:pPr>
+        <w:tabs>
+          <w:tab w:val="num" w:pos="720"/>
+        </w:tabs>
+        <w:ind w:left="720" w:hanging="360"/>
+      </w:pPr>
+      <w:rPr>
+        <w:rFonts w:ascii="Symbol" w:hAnsi="Symbol" w:hint="default"/>
+        <w:sz w:val="20"/>
+      </w:rPr>
+    </w:lvl>
+    <w:lvl w:ilvl="1" w:tentative="1">
+      <w:start w:val="1"/>
+      <w:numFmt w:val="bullet"/>
+      <w:lvlText w:val="o"/>
+      <w:lvlJc w:val="left"/>
+      <w:pPr>
+        <w:tabs>
+          <w:tab w:val="num" w:pos="1440"/>
+        </w:tabs>
+        <w:ind w:left="1440" w:hanging="360"/>
+      </w:pPr>
+      <w:rPr>
+        <w:rFonts w:ascii="Courier New" w:hAnsi="Courier New" w:hint="default"/>
+        <w:sz w:val="20"/>
+      </w:rPr>
+    </w:lvl>
+    <w:lvl w:ilvl="2" w:tentative="1">
+      <w:start w:val="1"/>
+      <w:numFmt w:val="bullet"/>
+      <w:lvlText w:val=""/>
+      <w:lvlJc w:val="left"/>
+      <w:pPr>
+        <w:tabs>
+          <w:tab w:val="num" w:pos="2160"/>
+        </w:tabs>
+        <w:ind w:left="2160" w:hanging="360"/>
+      </w:pPr>
+      <w:rPr>
+        <w:rFonts w:ascii="Wingdings" w:hAnsi="Wingdings" w:hint="default"/>
+        <w:sz w:val="20"/>
+      </w:rPr>
+    </w:lvl>
+    <w:lvl w:ilvl="3" w:tentative="1">
+      <w:start w:val="1"/>
+      <w:numFmt w:val="bullet"/>
+      <w:lvlText w:val=""/>
+      <w:lvlJc w:val="left"/>
+      <w:pPr>
+        <w:tabs>
+          <w:tab w:val="num" w:pos="2880"/>
+        </w:tabs>
+        <w:ind w:left="2880" w:hanging="360"/>
+      </w:pPr>
+      <w:rPr>
+        <w:rFonts w:ascii="Wingdings" w:hAnsi="Wingdings" w:hint="default"/>
+        <w:sz w:val="20"/>
+      </w:rPr>
+    </w:lvl>
+    <w:lvl w:ilvl="4" w:tentative="1">
+      <w:start w:val="1"/>
+      <w:numFmt w:val="bullet"/>
+      <w:lvlText w:val=""/>
+      <w:lvlJc w:val="left"/>
+      <w:pPr>
+        <w:tabs>
+          <w:tab w:val="num" w:pos="3600"/>
+        </w:tabs>
+        <w:ind w:left="3600" w:hanging="360"/>
+      </w:pPr>
+      <w:rPr>
+        <w:rFonts w:ascii="Wingdings" w:hAnsi="Wingdings" w:hint="default"/>
+        <w:sz w:val="20"/>
+      </w:rPr>
+    </w:lvl>
+    <w:lvl w:ilvl="5" w:tentative="1">
+      <w:start w:val="1"/>
+      <w:numFmt w:val="bullet"/>
+      <w:lvlText w:val=""/>
+      <w:lvlJc w:val="left"/>
+      <w:pPr>
+        <w:tabs>
+          <w:tab w:val="num" w:pos="4320"/>
+        </w:tabs>
+        <w:ind w:left="4320" w:hanging="360"/>
+      </w:pPr>
+      <w:rPr>
+        <w:rFonts w:ascii="Wingdings" w:hAnsi="Wingdings" w:hint="default"/>
+        <w:sz w:val="20"/>
+      </w:rPr>
+    </w:lvl>
+    <w:lvl w:ilvl="6" w:tentative="1">
+      <w:start w:val="1"/>
+      <w:numFmt w:val="bullet"/>
+      <w:lvlText w:val=""/>
+      <w:lvlJc w:val="left"/>
+      <w:pPr>
+        <w:tabs>
+          <w:tab w:val="num" w:pos="5040"/>
+        </w:tabs>
+        <w:ind w:left="5040" w:hanging="360"/>
+      </w:pPr>
+      <w:rPr>
+        <w:rFonts w:ascii="Wingdings" w:hAnsi="Wingdings" w:hint="default"/>
+        <w:sz w:val="20"/>
+      </w:rPr>
+    </w:lvl>
+    <w:lvl w:ilvl="7" w:tentative="1">
+      <w:start w:val="1"/>
+      <w:numFmt w:val="bullet"/>
+      <w:lvlText w:val=""/>
+      <w:lvlJc w:val="left"/>
+      <w:pPr>
+        <w:tabs>
+          <w:tab w:val="num" w:pos="5760"/>
+        </w:tabs>
+        <w:ind w:left="5760" w:hanging="360"/>
+      </w:pPr>
+      <w:rPr>
+        <w:rFonts w:ascii="Wingdings" w:hAnsi="Wingdings" w:hint="default"/>
+        <w:sz w:val="20"/>
+      </w:rPr>
+    </w:lvl>
+    <w:lvl w:ilvl="8" w:tentative="1">
+      <w:start w:val="1"/>
+      <w:numFmt w:val="bullet"/>
+      <w:lvlText w:val=""/>
+      <w:lvlJc w:val="left"/>
+      <w:pPr>
+        <w:tabs>
+          <w:tab w:val="num" w:pos="6480"/>
+        </w:tabs>
+        <w:ind w:left="6480" w:hanging="360"/>
+      </w:pPr>
+      <w:rPr>
+        <w:rFonts w:ascii="Wingdings" w:hAnsi="Wingdings" w:hint="default"/>
+        <w:sz w:val="20"/>
+      </w:rPr>
+    </w:lvl>
+  </w:abstractNum>
+  <w:abstractNum w:abstractNumId="1" w15:restartNumberingAfterBreak="0">
+    <w:nsid w:val="52293746"/>
+    <w:multiLevelType w:val="multilevel"/>
+    <w:tmpl w:val="9026750A"/>
+    <w:lvl w:ilvl="0">
+      <w:start w:val="1"/>
+      <w:numFmt w:val="bullet"/>
+      <w:lvlText w:val=""/>
+      <w:lvlJc w:val="left"/>
+      <w:pPr>
+        <w:tabs>
+          <w:tab w:val="num" w:pos="720"/>
+        </w:tabs>
+        <w:ind w:left="720" w:hanging="360"/>
+      </w:pPr>
+      <w:rPr>
+        <w:rFonts w:ascii="Symbol" w:hAnsi="Symbol" w:hint="default"/>
+        <w:sz w:val="20"/>
+      </w:rPr>
+    </w:lvl>
+    <w:lvl w:ilvl="1" w:tentative="1">
+      <w:start w:val="1"/>
+      <w:numFmt w:val="bullet"/>
+      <w:lvlText w:val="o"/>
+      <w:lvlJc w:val="left"/>
+      <w:pPr>
+        <w:tabs>
+          <w:tab w:val="num" w:pos="1440"/>
+        </w:tabs>
+        <w:ind w:left="1440" w:hanging="360"/>
+      </w:pPr>
+      <w:rPr>
+        <w:rFonts w:ascii="Courier New" w:hAnsi="Courier New" w:hint="default"/>
+        <w:sz w:val="20"/>
+      </w:rPr>
+    </w:lvl>
+    <w:lvl w:ilvl="2" w:tentative="1">
+      <w:start w:val="1"/>
+      <w:numFmt w:val="bullet"/>
+      <w:lvlText w:val=""/>
+      <w:lvlJc w:val="left"/>
+      <w:pPr>
+        <w:tabs>
+          <w:tab w:val="num" w:pos="2160"/>
+        </w:tabs>
+        <w:ind w:left="2160" w:hanging="360"/>
+      </w:pPr>
+      <w:rPr>
+        <w:rFonts w:ascii="Wingdings" w:hAnsi="Wingdings" w:hint="default"/>
+        <w:sz w:val="20"/>
+      </w:rPr>
+    </w:lvl>
+    <w:lvl w:ilvl="3" w:tentative="1">
+      <w:start w:val="1"/>
+      <w:numFmt w:val="bullet"/>
+      <w:lvlText w:val=""/>
+      <w:lvlJc w:val="left"/>
+      <w:pPr>
+        <w:tabs>
+          <w:tab w:val="num" w:pos="2880"/>
+        </w:tabs>
+        <w:ind w:left="2880" w:hanging="360"/>
+      </w:pPr>
+      <w:rPr>
+        <w:rFonts w:ascii="Wingdings" w:hAnsi="Wingdings" w:hint="default"/>
+        <w:sz w:val="20"/>
+      </w:rPr>
+    </w:lvl>
+    <w:lvl w:ilvl="4" w:tentative="1">
+      <w:start w:val="1"/>
+      <w:numFmt w:val="bullet"/>
+      <w:lvlText w:val=""/>
+      <w:lvlJc w:val="left"/>
+      <w:pPr>
+        <w:tabs>
+          <w:tab w:val="num" w:pos="3600"/>
+        </w:tabs>
+        <w:ind w:left="3600" w:hanging="360"/>
+      </w:pPr>
+      <w:rPr>
+        <w:rFonts w:ascii="Wingdings" w:hAnsi="Wingdings" w:hint="default"/>
+        <w:sz w:val="20"/>
+      </w:rPr>
+    </w:lvl>
+    <w:lvl w:ilvl="5" w:tentative="1">
+      <w:start w:val="1"/>
+      <w:numFmt w:val="bullet"/>
+      <w:lvlText w:val=""/>
+      <w:lvlJc w:val="left"/>
+      <w:pPr>
+        <w:tabs>
+          <w:tab w:val="num" w:pos="4320"/>
+        </w:tabs>
+        <w:ind w:left="4320" w:hanging="360"/>
+      </w:pPr>
+      <w:rPr>
+        <w:rFonts w:ascii="Wingdings" w:hAnsi="Wingdings" w:hint="default"/>
+        <w:sz w:val="20"/>
+      </w:rPr>
+    </w:lvl>
+    <w:lvl w:ilvl="6" w:tentative="1">
+      <w:start w:val="1"/>
+      <w:numFmt w:val="bullet"/>
+      <w:lvlText w:val=""/>
+      <w:lvlJc w:val="left"/>
+      <w:pPr>
+        <w:tabs>
+          <w:tab w:val="num" w:pos="5040"/>
+        </w:tabs>
+        <w:ind w:left="5040" w:hanging="360"/>
+      </w:pPr>
+      <w:rPr>
+        <w:rFonts w:ascii="Wingdings" w:hAnsi="Wingdings" w:hint="default"/>
+        <w:sz w:val="20"/>
+      </w:rPr>
+    </w:lvl>
+    <w:lvl w:ilvl="7" w:tentative="1">
+      <w:start w:val="1"/>
+      <w:numFmt w:val="bullet"/>
+      <w:lvlText w:val=""/>
+      <w:lvlJc w:val="left"/>
+      <w:pPr>
+        <w:tabs>
+          <w:tab w:val="num" w:pos="5760"/>
+        </w:tabs>
+        <w:ind w:left="5760" w:hanging="360"/>
+      </w:pPr>
+      <w:rPr>
+        <w:rFonts w:ascii="Wingdings" w:hAnsi="Wingdings" w:hint="default"/>
+        <w:sz w:val="20"/>
+      </w:rPr>
+    </w:lvl>
+    <w:lvl w:ilvl="8" w:tentative="1">
+      <w:start w:val="1"/>
+      <w:numFmt w:val="bullet"/>
+      <w:lvlText w:val=""/>
+      <w:lvlJc w:val="left"/>
+      <w:pPr>
+        <w:tabs>
+          <w:tab w:val="num" w:pos="6480"/>
+        </w:tabs>
+        <w:ind w:left="6480" w:hanging="360"/>
+      </w:pPr>
+      <w:rPr>
+        <w:rFonts w:ascii="Wingdings" w:hAnsi="Wingdings" w:hint="default"/>
+        <w:sz w:val="20"/>
+      </w:rPr>
+    </w:lvl>
+  </w:abstractNum>
+  <w:abstractNum w:abstractNumId="2" w15:restartNumberingAfterBreak="0">
     <w:nsid w:val="7D7970EB"/>
     <w:multiLevelType w:val="hybridMultilevel"/>
     <w:tmpl w:val="F83EF5DC"/>
@@ -675,7 +1419,13 @@
     </w:lvl>
   </w:abstractNum>
   <w:num w:numId="1" w16cid:durableId="1494180743">
+    <w:abstractNumId w:val="2"/>
+  </w:num>
+  <w:num w:numId="2" w16cid:durableId="1665161026">
     <w:abstractNumId w:val="0"/>
+  </w:num>
+  <w:num w:numId="3" w16cid:durableId="1062557368">
+    <w:abstractNumId w:val="1"/>
   </w:num>
 </w:numbering>
 </file>
@@ -1080,6 +1830,7 @@
   <w:style w:type="paragraph" w:default="1" w:styleId="Normal">
     <w:name w:val="Normal"/>
     <w:qFormat/>
+    <w:rsid w:val="00AC12AB"/>
   </w:style>
   <w:style w:type="character" w:default="1" w:styleId="DefaultParagraphFont">
     <w:name w:val="Default Paragraph Font"/>
@@ -1118,6 +1869,47 @@
       <w:ind w:left="720"/>
       <w:contextualSpacing/>
     </w:pPr>
+  </w:style>
+  <w:style w:type="character" w:styleId="Strong">
+    <w:name w:val="Strong"/>
+    <w:basedOn w:val="DefaultParagraphFont"/>
+    <w:uiPriority w:val="22"/>
+    <w:qFormat/>
+    <w:rsid w:val="00AC12AB"/>
+    <w:rPr>
+      <w:b/>
+      <w:bCs/>
+    </w:rPr>
+  </w:style>
+  <w:style w:type="character" w:styleId="HTMLCode">
+    <w:name w:val="HTML Code"/>
+    <w:basedOn w:val="DefaultParagraphFont"/>
+    <w:uiPriority w:val="99"/>
+    <w:semiHidden/>
+    <w:unhideWhenUsed/>
+    <w:rsid w:val="00AC12AB"/>
+    <w:rPr>
+      <w:rFonts w:ascii="Courier New" w:eastAsia="Times New Roman" w:hAnsi="Courier New" w:cs="Courier New"/>
+      <w:sz w:val="20"/>
+      <w:szCs w:val="20"/>
+    </w:rPr>
+  </w:style>
+  <w:style w:type="paragraph" w:styleId="NormalWeb">
+    <w:name w:val="Normal (Web)"/>
+    <w:basedOn w:val="Normal"/>
+    <w:uiPriority w:val="99"/>
+    <w:unhideWhenUsed/>
+    <w:rsid w:val="00AC12AB"/>
+    <w:pPr>
+      <w:spacing w:before="100" w:beforeAutospacing="1" w:after="100" w:afterAutospacing="1" w:line="240" w:lineRule="auto"/>
+    </w:pPr>
+    <w:rPr>
+      <w:rFonts w:ascii="Times New Roman" w:eastAsia="Times New Roman" w:hAnsi="Times New Roman" w:cs="Times New Roman"/>
+      <w:kern w:val="0"/>
+      <w:sz w:val="24"/>
+      <w:szCs w:val="24"/>
+      <w14:ligatures w14:val="none"/>
+    </w:rPr>
   </w:style>
 </w:styles>
 </file>

</xml_diff>

<commit_message>
Sua doi: Cau 1, 3, 4
</commit_message>
<xml_diff>
--- a/BT Git 2.docx
+++ b/BT Git 2.docx
@@ -9,12 +9,21 @@
           <w:bCs/>
         </w:rPr>
       </w:pPr>
+      <w:proofErr w:type="spellStart"/>
       <w:r>
         <w:rPr>
           <w:b/>
           <w:bCs/>
         </w:rPr>
-        <w:t xml:space="preserve">Tên: </w:t>
+        <w:t>Tên</w:t>
+      </w:r>
+      <w:proofErr w:type="spellEnd"/>
+      <w:r>
+        <w:rPr>
+          <w:b/>
+          <w:bCs/>
+        </w:rPr>
+        <w:t xml:space="preserve">: </w:t>
       </w:r>
     </w:p>
     <w:p>
@@ -29,8 +38,33 @@
           <w:b/>
           <w:bCs/>
         </w:rPr>
-        <w:t>Nguyễn Trọng Tín</w:t>
-      </w:r>
+        <w:t xml:space="preserve">Nguyễn </w:t>
+      </w:r>
+      <w:proofErr w:type="spellStart"/>
+      <w:r>
+        <w:rPr>
+          <w:b/>
+          <w:bCs/>
+        </w:rPr>
+        <w:t>Trọng</w:t>
+      </w:r>
+      <w:proofErr w:type="spellEnd"/>
+      <w:r>
+        <w:rPr>
+          <w:b/>
+          <w:bCs/>
+        </w:rPr>
+        <w:t xml:space="preserve"> </w:t>
+      </w:r>
+      <w:proofErr w:type="spellStart"/>
+      <w:r>
+        <w:rPr>
+          <w:b/>
+          <w:bCs/>
+        </w:rPr>
+        <w:t>Tín</w:t>
+      </w:r>
+      <w:proofErr w:type="spellEnd"/>
     </w:p>
     <w:p>
       <w:pPr>
@@ -59,7 +93,23 @@
           <w:b/>
           <w:bCs/>
         </w:rPr>
-        <w:t>Nguyễn Đình Phương</w:t>
+        <w:t xml:space="preserve">Nguyễn </w:t>
+      </w:r>
+      <w:proofErr w:type="spellStart"/>
+      <w:r>
+        <w:rPr>
+          <w:b/>
+          <w:bCs/>
+        </w:rPr>
+        <w:t>Đình</w:t>
+      </w:r>
+      <w:proofErr w:type="spellEnd"/>
+      <w:r>
+        <w:rPr>
+          <w:b/>
+          <w:bCs/>
+        </w:rPr>
+        <w:t xml:space="preserve"> Phương</w:t>
       </w:r>
     </w:p>
     <w:p>
@@ -83,9 +133,91 @@
       </w:r>
     </w:p>
     <w:p>
-      <w:r>
-        <w:t>Giải thích và cho ví dụ minh họa các câu sau</w:t>
-      </w:r>
+      <w:proofErr w:type="spellStart"/>
+      <w:r>
+        <w:t>Giải</w:t>
+      </w:r>
+      <w:proofErr w:type="spellEnd"/>
+      <w:r>
+        <w:t xml:space="preserve"> </w:t>
+      </w:r>
+      <w:proofErr w:type="spellStart"/>
+      <w:r>
+        <w:t>thích</w:t>
+      </w:r>
+      <w:proofErr w:type="spellEnd"/>
+      <w:r>
+        <w:t xml:space="preserve"> </w:t>
+      </w:r>
+      <w:proofErr w:type="spellStart"/>
+      <w:r>
+        <w:t>và</w:t>
+      </w:r>
+      <w:proofErr w:type="spellEnd"/>
+      <w:r>
+        <w:t xml:space="preserve"> </w:t>
+      </w:r>
+      <w:proofErr w:type="spellStart"/>
+      <w:r>
+        <w:t>cho</w:t>
+      </w:r>
+      <w:proofErr w:type="spellEnd"/>
+      <w:r>
+        <w:t xml:space="preserve"> </w:t>
+      </w:r>
+      <w:proofErr w:type="spellStart"/>
+      <w:r>
+        <w:t>ví</w:t>
+      </w:r>
+      <w:proofErr w:type="spellEnd"/>
+      <w:r>
+        <w:t xml:space="preserve"> </w:t>
+      </w:r>
+      <w:proofErr w:type="spellStart"/>
+      <w:r>
+        <w:t>dụ</w:t>
+      </w:r>
+      <w:proofErr w:type="spellEnd"/>
+      <w:r>
+        <w:t xml:space="preserve"> </w:t>
+      </w:r>
+      <w:proofErr w:type="spellStart"/>
+      <w:r>
+        <w:t>minh</w:t>
+      </w:r>
+      <w:proofErr w:type="spellEnd"/>
+      <w:r>
+        <w:t xml:space="preserve"> </w:t>
+      </w:r>
+      <w:proofErr w:type="spellStart"/>
+      <w:r>
+        <w:t>họa</w:t>
+      </w:r>
+      <w:proofErr w:type="spellEnd"/>
+      <w:r>
+        <w:t xml:space="preserve"> </w:t>
+      </w:r>
+      <w:proofErr w:type="spellStart"/>
+      <w:r>
+        <w:t>các</w:t>
+      </w:r>
+      <w:proofErr w:type="spellEnd"/>
+      <w:r>
+        <w:t xml:space="preserve"> </w:t>
+      </w:r>
+      <w:proofErr w:type="spellStart"/>
+      <w:r>
+        <w:t>câu</w:t>
+      </w:r>
+      <w:proofErr w:type="spellEnd"/>
+      <w:r>
+        <w:t xml:space="preserve"> </w:t>
+      </w:r>
+      <w:proofErr w:type="spellStart"/>
+      <w:r>
+        <w:t>sau</w:t>
+      </w:r>
+      <w:proofErr w:type="spellEnd"/>
     </w:p>
     <w:p>
       <w:pPr>
@@ -95,29 +227,384 @@
           <w:numId w:val="1"/>
         </w:numPr>
       </w:pPr>
-      <w:r>
-        <w:t>Phân biệt các cấp độ reset</w:t>
+      <w:proofErr w:type="spellStart"/>
+      <w:r>
+        <w:t>Phân</w:t>
+      </w:r>
+      <w:proofErr w:type="spellEnd"/>
+      <w:r>
+        <w:t xml:space="preserve"> </w:t>
+      </w:r>
+      <w:proofErr w:type="spellStart"/>
+      <w:r>
+        <w:t>biệt</w:t>
+      </w:r>
+      <w:proofErr w:type="spellEnd"/>
+      <w:r>
+        <w:t xml:space="preserve"> </w:t>
+      </w:r>
+      <w:proofErr w:type="spellStart"/>
+      <w:r>
+        <w:t>các</w:t>
+      </w:r>
+      <w:proofErr w:type="spellEnd"/>
+      <w:r>
+        <w:t xml:space="preserve"> </w:t>
+      </w:r>
+      <w:proofErr w:type="spellStart"/>
+      <w:r>
+        <w:t>cấp</w:t>
+      </w:r>
+      <w:proofErr w:type="spellEnd"/>
+      <w:r>
+        <w:t xml:space="preserve"> </w:t>
+      </w:r>
+      <w:proofErr w:type="spellStart"/>
+      <w:r>
+        <w:t>độ</w:t>
+      </w:r>
+      <w:proofErr w:type="spellEnd"/>
+      <w:r>
+        <w:t xml:space="preserve"> reset</w:t>
       </w:r>
     </w:p>
     <w:p>
       <w:pPr>
         <w:pStyle w:val="ListParagraph"/>
-        <w:numPr>
-          <w:ilvl w:val="0"/>
-          <w:numId w:val="1"/>
-        </w:numPr>
-        <w:rPr>
-          <w:sz w:val="24"/>
-          <w:szCs w:val="24"/>
-        </w:rPr>
-      </w:pPr>
-      <w:r>
-        <w:rPr>
-          <w:sz w:val="24"/>
-          <w:szCs w:val="24"/>
-        </w:rPr>
-        <w:t xml:space="preserve">Phân biệt các cấp độ reset: </w:t>
-      </w:r>
+        <w:rPr>
+          <w:sz w:val="24"/>
+          <w:szCs w:val="24"/>
+        </w:rPr>
+      </w:pPr>
+      <w:r>
+        <w:rPr>
+          <w:b/>
+          <w:bCs/>
+          <w:sz w:val="24"/>
+          <w:szCs w:val="24"/>
+        </w:rPr>
+        <w:t>Soft</w:t>
+      </w:r>
+      <w:r>
+        <w:rPr>
+          <w:sz w:val="24"/>
+          <w:szCs w:val="24"/>
+        </w:rPr>
+        <w:t xml:space="preserve">: reset </w:t>
+      </w:r>
+      <w:proofErr w:type="spellStart"/>
+      <w:r>
+        <w:rPr>
+          <w:sz w:val="24"/>
+          <w:szCs w:val="24"/>
+        </w:rPr>
+        <w:t>nhưng</w:t>
+      </w:r>
+      <w:proofErr w:type="spellEnd"/>
+      <w:r>
+        <w:rPr>
+          <w:sz w:val="24"/>
+          <w:szCs w:val="24"/>
+        </w:rPr>
+        <w:t xml:space="preserve"> </w:t>
+      </w:r>
+      <w:proofErr w:type="spellStart"/>
+      <w:r>
+        <w:rPr>
+          <w:sz w:val="24"/>
+          <w:szCs w:val="24"/>
+        </w:rPr>
+        <w:t>không</w:t>
+      </w:r>
+      <w:proofErr w:type="spellEnd"/>
+      <w:r>
+        <w:rPr>
+          <w:sz w:val="24"/>
+          <w:szCs w:val="24"/>
+        </w:rPr>
+        <w:t xml:space="preserve"> </w:t>
+      </w:r>
+      <w:proofErr w:type="spellStart"/>
+      <w:r>
+        <w:rPr>
+          <w:sz w:val="24"/>
+          <w:szCs w:val="24"/>
+        </w:rPr>
+        <w:t>làm</w:t>
+      </w:r>
+      <w:proofErr w:type="spellEnd"/>
+      <w:r>
+        <w:rPr>
+          <w:sz w:val="24"/>
+          <w:szCs w:val="24"/>
+        </w:rPr>
+        <w:t xml:space="preserve"> </w:t>
+      </w:r>
+      <w:proofErr w:type="spellStart"/>
+      <w:r>
+        <w:rPr>
+          <w:sz w:val="24"/>
+          <w:szCs w:val="24"/>
+        </w:rPr>
+        <w:t>thay</w:t>
+      </w:r>
+      <w:proofErr w:type="spellEnd"/>
+      <w:r>
+        <w:rPr>
+          <w:sz w:val="24"/>
+          <w:szCs w:val="24"/>
+        </w:rPr>
+        <w:t xml:space="preserve"> </w:t>
+      </w:r>
+      <w:proofErr w:type="spellStart"/>
+      <w:r>
+        <w:rPr>
+          <w:sz w:val="24"/>
+          <w:szCs w:val="24"/>
+        </w:rPr>
+        <w:t>đổi</w:t>
+      </w:r>
+      <w:proofErr w:type="spellEnd"/>
+      <w:r>
+        <w:rPr>
+          <w:sz w:val="24"/>
+          <w:szCs w:val="24"/>
+        </w:rPr>
+        <w:t xml:space="preserve"> file hay </w:t>
+      </w:r>
+      <w:proofErr w:type="spellStart"/>
+      <w:r>
+        <w:rPr>
+          <w:sz w:val="24"/>
+          <w:szCs w:val="24"/>
+        </w:rPr>
+        <w:t>thư</w:t>
+      </w:r>
+      <w:proofErr w:type="spellEnd"/>
+      <w:r>
+        <w:rPr>
+          <w:sz w:val="24"/>
+          <w:szCs w:val="24"/>
+        </w:rPr>
+        <w:t xml:space="preserve"> </w:t>
+      </w:r>
+      <w:proofErr w:type="spellStart"/>
+      <w:r>
+        <w:rPr>
+          <w:sz w:val="24"/>
+          <w:szCs w:val="24"/>
+        </w:rPr>
+        <w:t>mục</w:t>
+      </w:r>
+      <w:proofErr w:type="spellEnd"/>
+      <w:r>
+        <w:rPr>
+          <w:sz w:val="24"/>
+          <w:szCs w:val="24"/>
+        </w:rPr>
+        <w:t xml:space="preserve"> </w:t>
+      </w:r>
+      <w:proofErr w:type="spellStart"/>
+      <w:r>
+        <w:rPr>
+          <w:sz w:val="24"/>
+          <w:szCs w:val="24"/>
+        </w:rPr>
+        <w:t>đang</w:t>
+      </w:r>
+      <w:proofErr w:type="spellEnd"/>
+      <w:r>
+        <w:rPr>
+          <w:sz w:val="24"/>
+          <w:szCs w:val="24"/>
+        </w:rPr>
+        <w:t xml:space="preserve"> </w:t>
+      </w:r>
+      <w:proofErr w:type="spellStart"/>
+      <w:r>
+        <w:rPr>
+          <w:sz w:val="24"/>
+          <w:szCs w:val="24"/>
+        </w:rPr>
+        <w:t>làm</w:t>
+      </w:r>
+      <w:proofErr w:type="spellEnd"/>
+      <w:r>
+        <w:rPr>
+          <w:sz w:val="24"/>
+          <w:szCs w:val="24"/>
+        </w:rPr>
+        <w:t xml:space="preserve"> </w:t>
+      </w:r>
+      <w:proofErr w:type="spellStart"/>
+      <w:r>
+        <w:rPr>
+          <w:sz w:val="24"/>
+          <w:szCs w:val="24"/>
+        </w:rPr>
+        <w:t>việc</w:t>
+      </w:r>
+      <w:proofErr w:type="spellEnd"/>
+      <w:r>
+        <w:rPr>
+          <w:sz w:val="24"/>
+          <w:szCs w:val="24"/>
+        </w:rPr>
+        <w:t xml:space="preserve">. </w:t>
+      </w:r>
+      <w:proofErr w:type="spellStart"/>
+      <w:r>
+        <w:rPr>
+          <w:sz w:val="24"/>
+          <w:szCs w:val="24"/>
+        </w:rPr>
+        <w:t>Nó</w:t>
+      </w:r>
+      <w:proofErr w:type="spellEnd"/>
+      <w:r>
+        <w:rPr>
+          <w:sz w:val="24"/>
+          <w:szCs w:val="24"/>
+        </w:rPr>
+        <w:t xml:space="preserve"> </w:t>
+      </w:r>
+      <w:proofErr w:type="spellStart"/>
+      <w:r>
+        <w:rPr>
+          <w:sz w:val="24"/>
+          <w:szCs w:val="24"/>
+        </w:rPr>
+        <w:t>chỉ</w:t>
+      </w:r>
+      <w:proofErr w:type="spellEnd"/>
+      <w:r>
+        <w:rPr>
+          <w:sz w:val="24"/>
+          <w:szCs w:val="24"/>
+        </w:rPr>
+        <w:t xml:space="preserve"> </w:t>
+      </w:r>
+      <w:proofErr w:type="spellStart"/>
+      <w:r>
+        <w:rPr>
+          <w:sz w:val="24"/>
+          <w:szCs w:val="24"/>
+        </w:rPr>
+        <w:t>thay</w:t>
+      </w:r>
+      <w:proofErr w:type="spellEnd"/>
+      <w:r>
+        <w:rPr>
+          <w:sz w:val="24"/>
+          <w:szCs w:val="24"/>
+        </w:rPr>
+        <w:t xml:space="preserve"> </w:t>
+      </w:r>
+      <w:proofErr w:type="spellStart"/>
+      <w:r>
+        <w:rPr>
+          <w:sz w:val="24"/>
+          <w:szCs w:val="24"/>
+        </w:rPr>
+        <w:t>đổi</w:t>
+      </w:r>
+      <w:proofErr w:type="spellEnd"/>
+      <w:r>
+        <w:rPr>
+          <w:sz w:val="24"/>
+          <w:szCs w:val="24"/>
+        </w:rPr>
+        <w:t xml:space="preserve"> commit </w:t>
+      </w:r>
+      <w:proofErr w:type="spellStart"/>
+      <w:r>
+        <w:rPr>
+          <w:sz w:val="24"/>
+          <w:szCs w:val="24"/>
+        </w:rPr>
+        <w:t>nhưng</w:t>
+      </w:r>
+      <w:proofErr w:type="spellEnd"/>
+      <w:r>
+        <w:rPr>
+          <w:sz w:val="24"/>
+          <w:szCs w:val="24"/>
+        </w:rPr>
+        <w:t xml:space="preserve"> </w:t>
+      </w:r>
+      <w:proofErr w:type="spellStart"/>
+      <w:r>
+        <w:rPr>
+          <w:sz w:val="24"/>
+          <w:szCs w:val="24"/>
+        </w:rPr>
+        <w:t>vẫn</w:t>
+      </w:r>
+      <w:proofErr w:type="spellEnd"/>
+      <w:r>
+        <w:rPr>
+          <w:sz w:val="24"/>
+          <w:szCs w:val="24"/>
+        </w:rPr>
+        <w:t xml:space="preserve"> </w:t>
+      </w:r>
+      <w:proofErr w:type="spellStart"/>
+      <w:r>
+        <w:rPr>
+          <w:sz w:val="24"/>
+          <w:szCs w:val="24"/>
+        </w:rPr>
+        <w:t>giữ</w:t>
+      </w:r>
+      <w:proofErr w:type="spellEnd"/>
+      <w:r>
+        <w:rPr>
+          <w:sz w:val="24"/>
+          <w:szCs w:val="24"/>
+        </w:rPr>
+        <w:t xml:space="preserve"> </w:t>
+      </w:r>
+      <w:proofErr w:type="spellStart"/>
+      <w:r>
+        <w:rPr>
+          <w:sz w:val="24"/>
+          <w:szCs w:val="24"/>
+        </w:rPr>
+        <w:t>lại</w:t>
+      </w:r>
+      <w:proofErr w:type="spellEnd"/>
+      <w:r>
+        <w:rPr>
+          <w:sz w:val="24"/>
+          <w:szCs w:val="24"/>
+        </w:rPr>
+        <w:t xml:space="preserve"> </w:t>
+      </w:r>
+      <w:proofErr w:type="spellStart"/>
+      <w:r>
+        <w:rPr>
+          <w:sz w:val="24"/>
+          <w:szCs w:val="24"/>
+        </w:rPr>
+        <w:t>nội</w:t>
+      </w:r>
+      <w:proofErr w:type="spellEnd"/>
+      <w:r>
+        <w:rPr>
+          <w:sz w:val="24"/>
+          <w:szCs w:val="24"/>
+        </w:rPr>
+        <w:t xml:space="preserve"> dung </w:t>
+      </w:r>
+      <w:proofErr w:type="spellStart"/>
+      <w:r>
+        <w:rPr>
+          <w:sz w:val="24"/>
+          <w:szCs w:val="24"/>
+        </w:rPr>
+        <w:t>tệp</w:t>
+      </w:r>
+      <w:proofErr w:type="spellEnd"/>
     </w:p>
     <w:p>
       <w:pPr>
@@ -127,21 +614,133 @@
           <w:szCs w:val="24"/>
         </w:rPr>
       </w:pPr>
-      <w:r>
-        <w:rPr>
-          <w:b/>
-          <w:bCs/>
-          <w:sz w:val="24"/>
-          <w:szCs w:val="24"/>
-        </w:rPr>
-        <w:t>Soft</w:t>
-      </w:r>
-      <w:r>
-        <w:rPr>
-          <w:sz w:val="24"/>
-          <w:szCs w:val="24"/>
-        </w:rPr>
-        <w:t>: reset nhưng không làm thay đổi file hay thư mục đang làm việc. Nó chỉ thay đổi commit nhưng vẫn giữ lại nội dung tệp</w:t>
+      <w:proofErr w:type="spellStart"/>
+      <w:r>
+        <w:rPr>
+          <w:sz w:val="24"/>
+          <w:szCs w:val="24"/>
+        </w:rPr>
+        <w:t>Ví</w:t>
+      </w:r>
+      <w:proofErr w:type="spellEnd"/>
+      <w:r>
+        <w:rPr>
+          <w:sz w:val="24"/>
+          <w:szCs w:val="24"/>
+        </w:rPr>
+        <w:t xml:space="preserve"> </w:t>
+      </w:r>
+      <w:proofErr w:type="spellStart"/>
+      <w:r>
+        <w:rPr>
+          <w:sz w:val="24"/>
+          <w:szCs w:val="24"/>
+        </w:rPr>
+        <w:t>dụ</w:t>
+      </w:r>
+      <w:proofErr w:type="spellEnd"/>
+      <w:r>
+        <w:rPr>
+          <w:sz w:val="24"/>
+          <w:szCs w:val="24"/>
+        </w:rPr>
+        <w:t xml:space="preserve">: </w:t>
+      </w:r>
+      <w:proofErr w:type="spellStart"/>
+      <w:r>
+        <w:rPr>
+          <w:sz w:val="24"/>
+          <w:szCs w:val="24"/>
+        </w:rPr>
+        <w:t>Muốn</w:t>
+      </w:r>
+      <w:proofErr w:type="spellEnd"/>
+      <w:r>
+        <w:rPr>
+          <w:sz w:val="24"/>
+          <w:szCs w:val="24"/>
+        </w:rPr>
+        <w:t xml:space="preserve"> </w:t>
+      </w:r>
+      <w:proofErr w:type="spellStart"/>
+      <w:r>
+        <w:rPr>
+          <w:sz w:val="24"/>
+          <w:szCs w:val="24"/>
+        </w:rPr>
+        <w:t>thay</w:t>
+      </w:r>
+      <w:proofErr w:type="spellEnd"/>
+      <w:r>
+        <w:rPr>
+          <w:sz w:val="24"/>
+          <w:szCs w:val="24"/>
+        </w:rPr>
+        <w:t xml:space="preserve"> </w:t>
+      </w:r>
+      <w:proofErr w:type="spellStart"/>
+      <w:r>
+        <w:rPr>
+          <w:sz w:val="24"/>
+          <w:szCs w:val="24"/>
+        </w:rPr>
+        <w:t>đổi</w:t>
+      </w:r>
+      <w:proofErr w:type="spellEnd"/>
+      <w:r>
+        <w:rPr>
+          <w:sz w:val="24"/>
+          <w:szCs w:val="24"/>
+        </w:rPr>
+        <w:t xml:space="preserve"> </w:t>
+      </w:r>
+      <w:proofErr w:type="spellStart"/>
+      <w:r>
+        <w:rPr>
+          <w:sz w:val="24"/>
+          <w:szCs w:val="24"/>
+        </w:rPr>
+        <w:t>thông</w:t>
+      </w:r>
+      <w:proofErr w:type="spellEnd"/>
+      <w:r>
+        <w:rPr>
+          <w:sz w:val="24"/>
+          <w:szCs w:val="24"/>
+        </w:rPr>
+        <w:t xml:space="preserve"> </w:t>
+      </w:r>
+      <w:proofErr w:type="spellStart"/>
+      <w:r>
+        <w:rPr>
+          <w:sz w:val="24"/>
+          <w:szCs w:val="24"/>
+        </w:rPr>
+        <w:t>báo</w:t>
+      </w:r>
+      <w:proofErr w:type="spellEnd"/>
+      <w:r>
+        <w:rPr>
+          <w:sz w:val="24"/>
+          <w:szCs w:val="24"/>
+        </w:rPr>
+        <w:t xml:space="preserve"> commit “dong1” </w:t>
+      </w:r>
+      <w:proofErr w:type="spellStart"/>
+      <w:r>
+        <w:rPr>
+          <w:sz w:val="24"/>
+          <w:szCs w:val="24"/>
+        </w:rPr>
+        <w:t>thành</w:t>
+      </w:r>
+      <w:proofErr w:type="spellEnd"/>
+      <w:r>
+        <w:rPr>
+          <w:sz w:val="24"/>
+          <w:szCs w:val="24"/>
+        </w:rPr>
+        <w:t xml:space="preserve"> “d1”</w:t>
       </w:r>
     </w:p>
     <w:p>
@@ -152,28 +751,37 @@
           <w:szCs w:val="24"/>
         </w:rPr>
       </w:pPr>
-      <w:r>
-        <w:rPr>
-          <w:sz w:val="24"/>
-          <w:szCs w:val="24"/>
-        </w:rPr>
-        <w:t>Ví dụ: Muốn thay đổi thông báo commit “dong1” thành “d1”</w:t>
-      </w:r>
-    </w:p>
-    <w:p>
-      <w:pPr>
-        <w:pStyle w:val="ListParagraph"/>
-        <w:rPr>
-          <w:sz w:val="24"/>
-          <w:szCs w:val="24"/>
-        </w:rPr>
-      </w:pPr>
-      <w:r>
-        <w:rPr>
-          <w:sz w:val="24"/>
-          <w:szCs w:val="24"/>
-        </w:rPr>
-        <w:t>Chup hinh log</w:t>
+      <w:proofErr w:type="spellStart"/>
+      <w:r>
+        <w:rPr>
+          <w:sz w:val="24"/>
+          <w:szCs w:val="24"/>
+        </w:rPr>
+        <w:t>Chup</w:t>
+      </w:r>
+      <w:proofErr w:type="spellEnd"/>
+      <w:r>
+        <w:rPr>
+          <w:sz w:val="24"/>
+          <w:szCs w:val="24"/>
+        </w:rPr>
+        <w:t xml:space="preserve"> </w:t>
+      </w:r>
+      <w:proofErr w:type="spellStart"/>
+      <w:r>
+        <w:rPr>
+          <w:sz w:val="24"/>
+          <w:szCs w:val="24"/>
+        </w:rPr>
+        <w:t>hinh</w:t>
+      </w:r>
+      <w:proofErr w:type="spellEnd"/>
+      <w:r>
+        <w:rPr>
+          <w:sz w:val="24"/>
+          <w:szCs w:val="24"/>
+        </w:rPr>
+        <w:t xml:space="preserve"> log</w:t>
       </w:r>
     </w:p>
     <w:p>
@@ -206,7 +814,7 @@
                     <pic:cNvPicPr/>
                   </pic:nvPicPr>
                   <pic:blipFill>
-                    <a:blip r:embed="rId5"/>
+                    <a:blip r:embed="rId6"/>
                     <a:stretch>
                       <a:fillRect/>
                     </a:stretch>
@@ -235,13 +843,127 @@
           <w:szCs w:val="24"/>
         </w:rPr>
       </w:pPr>
-      <w:r>
-        <w:rPr>
-          <w:sz w:val="24"/>
-          <w:szCs w:val="24"/>
-        </w:rPr>
-        <w:t>Nội dung file: vẫn được giữ nguyên không thay đổi</w:t>
-      </w:r>
+      <w:proofErr w:type="spellStart"/>
+      <w:r>
+        <w:rPr>
+          <w:sz w:val="24"/>
+          <w:szCs w:val="24"/>
+        </w:rPr>
+        <w:t>Nội</w:t>
+      </w:r>
+      <w:proofErr w:type="spellEnd"/>
+      <w:r>
+        <w:rPr>
+          <w:sz w:val="24"/>
+          <w:szCs w:val="24"/>
+        </w:rPr>
+        <w:t xml:space="preserve"> dung file: </w:t>
+      </w:r>
+      <w:proofErr w:type="spellStart"/>
+      <w:r>
+        <w:rPr>
+          <w:sz w:val="24"/>
+          <w:szCs w:val="24"/>
+        </w:rPr>
+        <w:t>vẫn</w:t>
+      </w:r>
+      <w:proofErr w:type="spellEnd"/>
+      <w:r>
+        <w:rPr>
+          <w:sz w:val="24"/>
+          <w:szCs w:val="24"/>
+        </w:rPr>
+        <w:t xml:space="preserve"> </w:t>
+      </w:r>
+      <w:proofErr w:type="spellStart"/>
+      <w:r>
+        <w:rPr>
+          <w:sz w:val="24"/>
+          <w:szCs w:val="24"/>
+        </w:rPr>
+        <w:t>được</w:t>
+      </w:r>
+      <w:proofErr w:type="spellEnd"/>
+      <w:r>
+        <w:rPr>
+          <w:sz w:val="24"/>
+          <w:szCs w:val="24"/>
+        </w:rPr>
+        <w:t xml:space="preserve"> </w:t>
+      </w:r>
+      <w:proofErr w:type="spellStart"/>
+      <w:r>
+        <w:rPr>
+          <w:sz w:val="24"/>
+          <w:szCs w:val="24"/>
+        </w:rPr>
+        <w:t>giữ</w:t>
+      </w:r>
+      <w:proofErr w:type="spellEnd"/>
+      <w:r>
+        <w:rPr>
+          <w:sz w:val="24"/>
+          <w:szCs w:val="24"/>
+        </w:rPr>
+        <w:t xml:space="preserve"> </w:t>
+      </w:r>
+      <w:proofErr w:type="spellStart"/>
+      <w:r>
+        <w:rPr>
+          <w:sz w:val="24"/>
+          <w:szCs w:val="24"/>
+        </w:rPr>
+        <w:t>nguyên</w:t>
+      </w:r>
+      <w:proofErr w:type="spellEnd"/>
+      <w:r>
+        <w:rPr>
+          <w:sz w:val="24"/>
+          <w:szCs w:val="24"/>
+        </w:rPr>
+        <w:t xml:space="preserve"> </w:t>
+      </w:r>
+      <w:proofErr w:type="spellStart"/>
+      <w:r>
+        <w:rPr>
+          <w:sz w:val="24"/>
+          <w:szCs w:val="24"/>
+        </w:rPr>
+        <w:t>không</w:t>
+      </w:r>
+      <w:proofErr w:type="spellEnd"/>
+      <w:r>
+        <w:rPr>
+          <w:sz w:val="24"/>
+          <w:szCs w:val="24"/>
+        </w:rPr>
+        <w:t xml:space="preserve"> </w:t>
+      </w:r>
+      <w:proofErr w:type="spellStart"/>
+      <w:r>
+        <w:rPr>
+          <w:sz w:val="24"/>
+          <w:szCs w:val="24"/>
+        </w:rPr>
+        <w:t>thay</w:t>
+      </w:r>
+      <w:proofErr w:type="spellEnd"/>
+      <w:r>
+        <w:rPr>
+          <w:sz w:val="24"/>
+          <w:szCs w:val="24"/>
+        </w:rPr>
+        <w:t xml:space="preserve"> </w:t>
+      </w:r>
+      <w:proofErr w:type="spellStart"/>
+      <w:r>
+        <w:rPr>
+          <w:sz w:val="24"/>
+          <w:szCs w:val="24"/>
+        </w:rPr>
+        <w:t>đổi</w:t>
+      </w:r>
+      <w:proofErr w:type="spellEnd"/>
     </w:p>
     <w:p>
       <w:pPr>
@@ -265,8 +987,209 @@
           <w:sz w:val="24"/>
           <w:szCs w:val="24"/>
         </w:rPr>
-        <w:t>Hoàn tác các git add . và commit nhưng vẫn giữ nguyên nội dung, công việc vừa thực hiện</w:t>
-      </w:r>
+        <w:t xml:space="preserve">Hoàn </w:t>
+      </w:r>
+      <w:proofErr w:type="spellStart"/>
+      <w:r>
+        <w:rPr>
+          <w:sz w:val="24"/>
+          <w:szCs w:val="24"/>
+        </w:rPr>
+        <w:t>tác</w:t>
+      </w:r>
+      <w:proofErr w:type="spellEnd"/>
+      <w:r>
+        <w:rPr>
+          <w:sz w:val="24"/>
+          <w:szCs w:val="24"/>
+        </w:rPr>
+        <w:t xml:space="preserve"> </w:t>
+      </w:r>
+      <w:proofErr w:type="spellStart"/>
+      <w:r>
+        <w:rPr>
+          <w:sz w:val="24"/>
+          <w:szCs w:val="24"/>
+        </w:rPr>
+        <w:t>các</w:t>
+      </w:r>
+      <w:proofErr w:type="spellEnd"/>
+      <w:r>
+        <w:rPr>
+          <w:sz w:val="24"/>
+          <w:szCs w:val="24"/>
+        </w:rPr>
+        <w:t xml:space="preserve"> git add . </w:t>
+      </w:r>
+      <w:proofErr w:type="spellStart"/>
+      <w:r>
+        <w:rPr>
+          <w:sz w:val="24"/>
+          <w:szCs w:val="24"/>
+        </w:rPr>
+        <w:t>và</w:t>
+      </w:r>
+      <w:proofErr w:type="spellEnd"/>
+      <w:r>
+        <w:rPr>
+          <w:sz w:val="24"/>
+          <w:szCs w:val="24"/>
+        </w:rPr>
+        <w:t xml:space="preserve"> commit </w:t>
+      </w:r>
+      <w:proofErr w:type="spellStart"/>
+      <w:r>
+        <w:rPr>
+          <w:sz w:val="24"/>
+          <w:szCs w:val="24"/>
+        </w:rPr>
+        <w:t>nhưng</w:t>
+      </w:r>
+      <w:proofErr w:type="spellEnd"/>
+      <w:r>
+        <w:rPr>
+          <w:sz w:val="24"/>
+          <w:szCs w:val="24"/>
+        </w:rPr>
+        <w:t xml:space="preserve"> </w:t>
+      </w:r>
+      <w:proofErr w:type="spellStart"/>
+      <w:r>
+        <w:rPr>
+          <w:sz w:val="24"/>
+          <w:szCs w:val="24"/>
+        </w:rPr>
+        <w:t>vẫn</w:t>
+      </w:r>
+      <w:proofErr w:type="spellEnd"/>
+      <w:r>
+        <w:rPr>
+          <w:sz w:val="24"/>
+          <w:szCs w:val="24"/>
+        </w:rPr>
+        <w:t xml:space="preserve"> </w:t>
+      </w:r>
+      <w:proofErr w:type="spellStart"/>
+      <w:r>
+        <w:rPr>
+          <w:sz w:val="24"/>
+          <w:szCs w:val="24"/>
+        </w:rPr>
+        <w:t>giữ</w:t>
+      </w:r>
+      <w:proofErr w:type="spellEnd"/>
+      <w:r>
+        <w:rPr>
+          <w:sz w:val="24"/>
+          <w:szCs w:val="24"/>
+        </w:rPr>
+        <w:t xml:space="preserve"> </w:t>
+      </w:r>
+      <w:proofErr w:type="spellStart"/>
+      <w:r>
+        <w:rPr>
+          <w:sz w:val="24"/>
+          <w:szCs w:val="24"/>
+        </w:rPr>
+        <w:t>nguyên</w:t>
+      </w:r>
+      <w:proofErr w:type="spellEnd"/>
+      <w:r>
+        <w:rPr>
+          <w:sz w:val="24"/>
+          <w:szCs w:val="24"/>
+        </w:rPr>
+        <w:t xml:space="preserve"> </w:t>
+      </w:r>
+      <w:proofErr w:type="spellStart"/>
+      <w:r>
+        <w:rPr>
+          <w:sz w:val="24"/>
+          <w:szCs w:val="24"/>
+        </w:rPr>
+        <w:t>nội</w:t>
+      </w:r>
+      <w:proofErr w:type="spellEnd"/>
+      <w:r>
+        <w:rPr>
+          <w:sz w:val="24"/>
+          <w:szCs w:val="24"/>
+        </w:rPr>
+        <w:t xml:space="preserve"> dung, </w:t>
+      </w:r>
+      <w:proofErr w:type="spellStart"/>
+      <w:r>
+        <w:rPr>
+          <w:sz w:val="24"/>
+          <w:szCs w:val="24"/>
+        </w:rPr>
+        <w:t>công</w:t>
+      </w:r>
+      <w:proofErr w:type="spellEnd"/>
+      <w:r>
+        <w:rPr>
+          <w:sz w:val="24"/>
+          <w:szCs w:val="24"/>
+        </w:rPr>
+        <w:t xml:space="preserve"> </w:t>
+      </w:r>
+      <w:proofErr w:type="spellStart"/>
+      <w:r>
+        <w:rPr>
+          <w:sz w:val="24"/>
+          <w:szCs w:val="24"/>
+        </w:rPr>
+        <w:t>việc</w:t>
+      </w:r>
+      <w:proofErr w:type="spellEnd"/>
+      <w:r>
+        <w:rPr>
+          <w:sz w:val="24"/>
+          <w:szCs w:val="24"/>
+        </w:rPr>
+        <w:t xml:space="preserve"> </w:t>
+      </w:r>
+      <w:proofErr w:type="spellStart"/>
+      <w:r>
+        <w:rPr>
+          <w:sz w:val="24"/>
+          <w:szCs w:val="24"/>
+        </w:rPr>
+        <w:t>vừa</w:t>
+      </w:r>
+      <w:proofErr w:type="spellEnd"/>
+      <w:r>
+        <w:rPr>
+          <w:sz w:val="24"/>
+          <w:szCs w:val="24"/>
+        </w:rPr>
+        <w:t xml:space="preserve"> </w:t>
+      </w:r>
+      <w:proofErr w:type="spellStart"/>
+      <w:r>
+        <w:rPr>
+          <w:sz w:val="24"/>
+          <w:szCs w:val="24"/>
+        </w:rPr>
+        <w:t>thực</w:t>
+      </w:r>
+      <w:proofErr w:type="spellEnd"/>
+      <w:r>
+        <w:rPr>
+          <w:sz w:val="24"/>
+          <w:szCs w:val="24"/>
+        </w:rPr>
+        <w:t xml:space="preserve"> </w:t>
+      </w:r>
+      <w:proofErr w:type="spellStart"/>
+      <w:r>
+        <w:rPr>
+          <w:sz w:val="24"/>
+          <w:szCs w:val="24"/>
+        </w:rPr>
+        <w:t>hiện</w:t>
+      </w:r>
+      <w:proofErr w:type="spellEnd"/>
     </w:p>
     <w:p>
       <w:pPr>
@@ -276,13 +1199,159 @@
           <w:szCs w:val="24"/>
         </w:rPr>
       </w:pPr>
-      <w:r>
-        <w:rPr>
-          <w:sz w:val="24"/>
-          <w:szCs w:val="24"/>
-        </w:rPr>
-        <w:t>Ví dụ: Muốn gỡ bỏ nhiều commit và git add commit lại từ đầu</w:t>
-      </w:r>
+      <w:proofErr w:type="spellStart"/>
+      <w:r>
+        <w:rPr>
+          <w:sz w:val="24"/>
+          <w:szCs w:val="24"/>
+        </w:rPr>
+        <w:t>Ví</w:t>
+      </w:r>
+      <w:proofErr w:type="spellEnd"/>
+      <w:r>
+        <w:rPr>
+          <w:sz w:val="24"/>
+          <w:szCs w:val="24"/>
+        </w:rPr>
+        <w:t xml:space="preserve"> </w:t>
+      </w:r>
+      <w:proofErr w:type="spellStart"/>
+      <w:r>
+        <w:rPr>
+          <w:sz w:val="24"/>
+          <w:szCs w:val="24"/>
+        </w:rPr>
+        <w:t>dụ</w:t>
+      </w:r>
+      <w:proofErr w:type="spellEnd"/>
+      <w:r>
+        <w:rPr>
+          <w:sz w:val="24"/>
+          <w:szCs w:val="24"/>
+        </w:rPr>
+        <w:t xml:space="preserve">: </w:t>
+      </w:r>
+      <w:proofErr w:type="spellStart"/>
+      <w:r>
+        <w:rPr>
+          <w:sz w:val="24"/>
+          <w:szCs w:val="24"/>
+        </w:rPr>
+        <w:t>Muốn</w:t>
+      </w:r>
+      <w:proofErr w:type="spellEnd"/>
+      <w:r>
+        <w:rPr>
+          <w:sz w:val="24"/>
+          <w:szCs w:val="24"/>
+        </w:rPr>
+        <w:t xml:space="preserve"> </w:t>
+      </w:r>
+      <w:proofErr w:type="spellStart"/>
+      <w:r>
+        <w:rPr>
+          <w:sz w:val="24"/>
+          <w:szCs w:val="24"/>
+        </w:rPr>
+        <w:t>gỡ</w:t>
+      </w:r>
+      <w:proofErr w:type="spellEnd"/>
+      <w:r>
+        <w:rPr>
+          <w:sz w:val="24"/>
+          <w:szCs w:val="24"/>
+        </w:rPr>
+        <w:t xml:space="preserve"> </w:t>
+      </w:r>
+      <w:proofErr w:type="spellStart"/>
+      <w:r>
+        <w:rPr>
+          <w:sz w:val="24"/>
+          <w:szCs w:val="24"/>
+        </w:rPr>
+        <w:t>bỏ</w:t>
+      </w:r>
+      <w:proofErr w:type="spellEnd"/>
+      <w:r>
+        <w:rPr>
+          <w:sz w:val="24"/>
+          <w:szCs w:val="24"/>
+        </w:rPr>
+        <w:t xml:space="preserve"> </w:t>
+      </w:r>
+      <w:proofErr w:type="spellStart"/>
+      <w:r>
+        <w:rPr>
+          <w:sz w:val="24"/>
+          <w:szCs w:val="24"/>
+        </w:rPr>
+        <w:t>nhiều</w:t>
+      </w:r>
+      <w:proofErr w:type="spellEnd"/>
+      <w:r>
+        <w:rPr>
+          <w:sz w:val="24"/>
+          <w:szCs w:val="24"/>
+        </w:rPr>
+        <w:t xml:space="preserve"> commit </w:t>
+      </w:r>
+      <w:proofErr w:type="spellStart"/>
+      <w:r>
+        <w:rPr>
+          <w:sz w:val="24"/>
+          <w:szCs w:val="24"/>
+        </w:rPr>
+        <w:t>và</w:t>
+      </w:r>
+      <w:proofErr w:type="spellEnd"/>
+      <w:r>
+        <w:rPr>
+          <w:sz w:val="24"/>
+          <w:szCs w:val="24"/>
+        </w:rPr>
+        <w:t xml:space="preserve"> git add commit </w:t>
+      </w:r>
+      <w:proofErr w:type="spellStart"/>
+      <w:r>
+        <w:rPr>
+          <w:sz w:val="24"/>
+          <w:szCs w:val="24"/>
+        </w:rPr>
+        <w:t>lại</w:t>
+      </w:r>
+      <w:proofErr w:type="spellEnd"/>
+      <w:r>
+        <w:rPr>
+          <w:sz w:val="24"/>
+          <w:szCs w:val="24"/>
+        </w:rPr>
+        <w:t xml:space="preserve"> </w:t>
+      </w:r>
+      <w:proofErr w:type="spellStart"/>
+      <w:r>
+        <w:rPr>
+          <w:sz w:val="24"/>
+          <w:szCs w:val="24"/>
+        </w:rPr>
+        <w:t>từ</w:t>
+      </w:r>
+      <w:proofErr w:type="spellEnd"/>
+      <w:r>
+        <w:rPr>
+          <w:sz w:val="24"/>
+          <w:szCs w:val="24"/>
+        </w:rPr>
+        <w:t xml:space="preserve"> </w:t>
+      </w:r>
+      <w:proofErr w:type="spellStart"/>
+      <w:r>
+        <w:rPr>
+          <w:sz w:val="24"/>
+          <w:szCs w:val="24"/>
+        </w:rPr>
+        <w:t>đầu</w:t>
+      </w:r>
+      <w:proofErr w:type="spellEnd"/>
     </w:p>
     <w:p>
       <w:pPr>
@@ -292,12 +1361,37 @@
           <w:szCs w:val="24"/>
         </w:rPr>
       </w:pPr>
-      <w:r>
-        <w:rPr>
-          <w:sz w:val="24"/>
-          <w:szCs w:val="24"/>
-        </w:rPr>
-        <w:t>Chụp hình log:</w:t>
+      <w:proofErr w:type="spellStart"/>
+      <w:r>
+        <w:rPr>
+          <w:sz w:val="24"/>
+          <w:szCs w:val="24"/>
+        </w:rPr>
+        <w:t>Chụp</w:t>
+      </w:r>
+      <w:proofErr w:type="spellEnd"/>
+      <w:r>
+        <w:rPr>
+          <w:sz w:val="24"/>
+          <w:szCs w:val="24"/>
+        </w:rPr>
+        <w:t xml:space="preserve"> </w:t>
+      </w:r>
+      <w:proofErr w:type="spellStart"/>
+      <w:r>
+        <w:rPr>
+          <w:sz w:val="24"/>
+          <w:szCs w:val="24"/>
+        </w:rPr>
+        <w:t>hình</w:t>
+      </w:r>
+      <w:proofErr w:type="spellEnd"/>
+      <w:r>
+        <w:rPr>
+          <w:sz w:val="24"/>
+          <w:szCs w:val="24"/>
+        </w:rPr>
+        <w:t xml:space="preserve"> log:</w:t>
       </w:r>
     </w:p>
     <w:p>
@@ -330,7 +1424,7 @@
                     <pic:cNvPicPr/>
                   </pic:nvPicPr>
                   <pic:blipFill>
-                    <a:blip r:embed="rId6"/>
+                    <a:blip r:embed="rId7"/>
                     <a:stretch>
                       <a:fillRect/>
                     </a:stretch>
@@ -359,13 +1453,111 @@
           <w:szCs w:val="24"/>
         </w:rPr>
       </w:pPr>
-      <w:r>
-        <w:rPr>
-          <w:sz w:val="24"/>
-          <w:szCs w:val="24"/>
-        </w:rPr>
-        <w:t>Nội dung file: vẫn giữ nguyên không thay đổi</w:t>
-      </w:r>
+      <w:proofErr w:type="spellStart"/>
+      <w:r>
+        <w:rPr>
+          <w:sz w:val="24"/>
+          <w:szCs w:val="24"/>
+        </w:rPr>
+        <w:t>Nội</w:t>
+      </w:r>
+      <w:proofErr w:type="spellEnd"/>
+      <w:r>
+        <w:rPr>
+          <w:sz w:val="24"/>
+          <w:szCs w:val="24"/>
+        </w:rPr>
+        <w:t xml:space="preserve"> dung file: </w:t>
+      </w:r>
+      <w:proofErr w:type="spellStart"/>
+      <w:r>
+        <w:rPr>
+          <w:sz w:val="24"/>
+          <w:szCs w:val="24"/>
+        </w:rPr>
+        <w:t>vẫn</w:t>
+      </w:r>
+      <w:proofErr w:type="spellEnd"/>
+      <w:r>
+        <w:rPr>
+          <w:sz w:val="24"/>
+          <w:szCs w:val="24"/>
+        </w:rPr>
+        <w:t xml:space="preserve"> </w:t>
+      </w:r>
+      <w:proofErr w:type="spellStart"/>
+      <w:r>
+        <w:rPr>
+          <w:sz w:val="24"/>
+          <w:szCs w:val="24"/>
+        </w:rPr>
+        <w:t>giữ</w:t>
+      </w:r>
+      <w:proofErr w:type="spellEnd"/>
+      <w:r>
+        <w:rPr>
+          <w:sz w:val="24"/>
+          <w:szCs w:val="24"/>
+        </w:rPr>
+        <w:t xml:space="preserve"> </w:t>
+      </w:r>
+      <w:proofErr w:type="spellStart"/>
+      <w:r>
+        <w:rPr>
+          <w:sz w:val="24"/>
+          <w:szCs w:val="24"/>
+        </w:rPr>
+        <w:t>nguyên</w:t>
+      </w:r>
+      <w:proofErr w:type="spellEnd"/>
+      <w:r>
+        <w:rPr>
+          <w:sz w:val="24"/>
+          <w:szCs w:val="24"/>
+        </w:rPr>
+        <w:t xml:space="preserve"> </w:t>
+      </w:r>
+      <w:proofErr w:type="spellStart"/>
+      <w:r>
+        <w:rPr>
+          <w:sz w:val="24"/>
+          <w:szCs w:val="24"/>
+        </w:rPr>
+        <w:t>không</w:t>
+      </w:r>
+      <w:proofErr w:type="spellEnd"/>
+      <w:r>
+        <w:rPr>
+          <w:sz w:val="24"/>
+          <w:szCs w:val="24"/>
+        </w:rPr>
+        <w:t xml:space="preserve"> </w:t>
+      </w:r>
+      <w:proofErr w:type="spellStart"/>
+      <w:r>
+        <w:rPr>
+          <w:sz w:val="24"/>
+          <w:szCs w:val="24"/>
+        </w:rPr>
+        <w:t>thay</w:t>
+      </w:r>
+      <w:proofErr w:type="spellEnd"/>
+      <w:r>
+        <w:rPr>
+          <w:sz w:val="24"/>
+          <w:szCs w:val="24"/>
+        </w:rPr>
+        <w:t xml:space="preserve"> </w:t>
+      </w:r>
+      <w:proofErr w:type="spellStart"/>
+      <w:r>
+        <w:rPr>
+          <w:sz w:val="24"/>
+          <w:szCs w:val="24"/>
+        </w:rPr>
+        <w:t>đổi</w:t>
+      </w:r>
+      <w:proofErr w:type="spellEnd"/>
     </w:p>
     <w:p>
       <w:pPr>
@@ -393,13 +1585,255 @@
         </w:rPr>
         <w:t xml:space="preserve">Hard: </w:t>
       </w:r>
-      <w:r>
-        <w:rPr>
-          <w:sz w:val="24"/>
-          <w:szCs w:val="24"/>
-        </w:rPr>
-        <w:t>Xóa bỏ vĩnh viễn những commit, các file, thư mục sau commit gốc, sao cho khớp với commit đích ban đầu</w:t>
-      </w:r>
+      <w:proofErr w:type="spellStart"/>
+      <w:r>
+        <w:rPr>
+          <w:sz w:val="24"/>
+          <w:szCs w:val="24"/>
+        </w:rPr>
+        <w:t>Xóa</w:t>
+      </w:r>
+      <w:proofErr w:type="spellEnd"/>
+      <w:r>
+        <w:rPr>
+          <w:sz w:val="24"/>
+          <w:szCs w:val="24"/>
+        </w:rPr>
+        <w:t xml:space="preserve"> </w:t>
+      </w:r>
+      <w:proofErr w:type="spellStart"/>
+      <w:r>
+        <w:rPr>
+          <w:sz w:val="24"/>
+          <w:szCs w:val="24"/>
+        </w:rPr>
+        <w:t>bỏ</w:t>
+      </w:r>
+      <w:proofErr w:type="spellEnd"/>
+      <w:r>
+        <w:rPr>
+          <w:sz w:val="24"/>
+          <w:szCs w:val="24"/>
+        </w:rPr>
+        <w:t xml:space="preserve"> </w:t>
+      </w:r>
+      <w:proofErr w:type="spellStart"/>
+      <w:r>
+        <w:rPr>
+          <w:sz w:val="24"/>
+          <w:szCs w:val="24"/>
+        </w:rPr>
+        <w:t>vĩnh</w:t>
+      </w:r>
+      <w:proofErr w:type="spellEnd"/>
+      <w:r>
+        <w:rPr>
+          <w:sz w:val="24"/>
+          <w:szCs w:val="24"/>
+        </w:rPr>
+        <w:t xml:space="preserve"> </w:t>
+      </w:r>
+      <w:proofErr w:type="spellStart"/>
+      <w:r>
+        <w:rPr>
+          <w:sz w:val="24"/>
+          <w:szCs w:val="24"/>
+        </w:rPr>
+        <w:t>viễn</w:t>
+      </w:r>
+      <w:proofErr w:type="spellEnd"/>
+      <w:r>
+        <w:rPr>
+          <w:sz w:val="24"/>
+          <w:szCs w:val="24"/>
+        </w:rPr>
+        <w:t xml:space="preserve"> </w:t>
+      </w:r>
+      <w:proofErr w:type="spellStart"/>
+      <w:r>
+        <w:rPr>
+          <w:sz w:val="24"/>
+          <w:szCs w:val="24"/>
+        </w:rPr>
+        <w:t>những</w:t>
+      </w:r>
+      <w:proofErr w:type="spellEnd"/>
+      <w:r>
+        <w:rPr>
+          <w:sz w:val="24"/>
+          <w:szCs w:val="24"/>
+        </w:rPr>
+        <w:t xml:space="preserve"> commit, </w:t>
+      </w:r>
+      <w:proofErr w:type="spellStart"/>
+      <w:r>
+        <w:rPr>
+          <w:sz w:val="24"/>
+          <w:szCs w:val="24"/>
+        </w:rPr>
+        <w:t>các</w:t>
+      </w:r>
+      <w:proofErr w:type="spellEnd"/>
+      <w:r>
+        <w:rPr>
+          <w:sz w:val="24"/>
+          <w:szCs w:val="24"/>
+        </w:rPr>
+        <w:t xml:space="preserve"> file, </w:t>
+      </w:r>
+      <w:proofErr w:type="spellStart"/>
+      <w:r>
+        <w:rPr>
+          <w:sz w:val="24"/>
+          <w:szCs w:val="24"/>
+        </w:rPr>
+        <w:t>thư</w:t>
+      </w:r>
+      <w:proofErr w:type="spellEnd"/>
+      <w:r>
+        <w:rPr>
+          <w:sz w:val="24"/>
+          <w:szCs w:val="24"/>
+        </w:rPr>
+        <w:t xml:space="preserve"> </w:t>
+      </w:r>
+      <w:proofErr w:type="spellStart"/>
+      <w:r>
+        <w:rPr>
+          <w:sz w:val="24"/>
+          <w:szCs w:val="24"/>
+        </w:rPr>
+        <w:t>mục</w:t>
+      </w:r>
+      <w:proofErr w:type="spellEnd"/>
+      <w:r>
+        <w:rPr>
+          <w:sz w:val="24"/>
+          <w:szCs w:val="24"/>
+        </w:rPr>
+        <w:t xml:space="preserve"> </w:t>
+      </w:r>
+      <w:proofErr w:type="spellStart"/>
+      <w:r>
+        <w:rPr>
+          <w:sz w:val="24"/>
+          <w:szCs w:val="24"/>
+        </w:rPr>
+        <w:t>sau</w:t>
+      </w:r>
+      <w:proofErr w:type="spellEnd"/>
+      <w:r>
+        <w:rPr>
+          <w:sz w:val="24"/>
+          <w:szCs w:val="24"/>
+        </w:rPr>
+        <w:t xml:space="preserve"> commit </w:t>
+      </w:r>
+      <w:proofErr w:type="spellStart"/>
+      <w:r>
+        <w:rPr>
+          <w:sz w:val="24"/>
+          <w:szCs w:val="24"/>
+        </w:rPr>
+        <w:t>gốc</w:t>
+      </w:r>
+      <w:proofErr w:type="spellEnd"/>
+      <w:r>
+        <w:rPr>
+          <w:sz w:val="24"/>
+          <w:szCs w:val="24"/>
+        </w:rPr>
+        <w:t xml:space="preserve">, </w:t>
+      </w:r>
+      <w:proofErr w:type="spellStart"/>
+      <w:r>
+        <w:rPr>
+          <w:sz w:val="24"/>
+          <w:szCs w:val="24"/>
+        </w:rPr>
+        <w:t>sao</w:t>
+      </w:r>
+      <w:proofErr w:type="spellEnd"/>
+      <w:r>
+        <w:rPr>
+          <w:sz w:val="24"/>
+          <w:szCs w:val="24"/>
+        </w:rPr>
+        <w:t xml:space="preserve"> </w:t>
+      </w:r>
+      <w:proofErr w:type="spellStart"/>
+      <w:r>
+        <w:rPr>
+          <w:sz w:val="24"/>
+          <w:szCs w:val="24"/>
+        </w:rPr>
+        <w:t>cho</w:t>
+      </w:r>
+      <w:proofErr w:type="spellEnd"/>
+      <w:r>
+        <w:rPr>
+          <w:sz w:val="24"/>
+          <w:szCs w:val="24"/>
+        </w:rPr>
+        <w:t xml:space="preserve"> </w:t>
+      </w:r>
+      <w:proofErr w:type="spellStart"/>
+      <w:r>
+        <w:rPr>
+          <w:sz w:val="24"/>
+          <w:szCs w:val="24"/>
+        </w:rPr>
+        <w:t>khớp</w:t>
+      </w:r>
+      <w:proofErr w:type="spellEnd"/>
+      <w:r>
+        <w:rPr>
+          <w:sz w:val="24"/>
+          <w:szCs w:val="24"/>
+        </w:rPr>
+        <w:t xml:space="preserve"> </w:t>
+      </w:r>
+      <w:proofErr w:type="spellStart"/>
+      <w:r>
+        <w:rPr>
+          <w:sz w:val="24"/>
+          <w:szCs w:val="24"/>
+        </w:rPr>
+        <w:t>với</w:t>
+      </w:r>
+      <w:proofErr w:type="spellEnd"/>
+      <w:r>
+        <w:rPr>
+          <w:sz w:val="24"/>
+          <w:szCs w:val="24"/>
+        </w:rPr>
+        <w:t xml:space="preserve"> commit </w:t>
+      </w:r>
+      <w:proofErr w:type="spellStart"/>
+      <w:r>
+        <w:rPr>
+          <w:sz w:val="24"/>
+          <w:szCs w:val="24"/>
+        </w:rPr>
+        <w:t>đích</w:t>
+      </w:r>
+      <w:proofErr w:type="spellEnd"/>
+      <w:r>
+        <w:rPr>
+          <w:sz w:val="24"/>
+          <w:szCs w:val="24"/>
+        </w:rPr>
+        <w:t xml:space="preserve"> ban </w:t>
+      </w:r>
+      <w:proofErr w:type="spellStart"/>
+      <w:r>
+        <w:rPr>
+          <w:sz w:val="24"/>
+          <w:szCs w:val="24"/>
+        </w:rPr>
+        <w:t>đầu</w:t>
+      </w:r>
+      <w:proofErr w:type="spellEnd"/>
     </w:p>
     <w:p>
       <w:pPr>
@@ -409,13 +1843,287 @@
           <w:szCs w:val="24"/>
         </w:rPr>
       </w:pPr>
-      <w:r>
-        <w:rPr>
-          <w:sz w:val="24"/>
-          <w:szCs w:val="24"/>
-        </w:rPr>
-        <w:t>Ví dụ: muốn xóa chúng hoàn toàn khỏi lịch sử và loại bỏ các thay đổi liên quan</w:t>
-      </w:r>
+      <w:proofErr w:type="spellStart"/>
+      <w:r>
+        <w:rPr>
+          <w:sz w:val="24"/>
+          <w:szCs w:val="24"/>
+        </w:rPr>
+        <w:t>Ví</w:t>
+      </w:r>
+      <w:proofErr w:type="spellEnd"/>
+      <w:r>
+        <w:rPr>
+          <w:sz w:val="24"/>
+          <w:szCs w:val="24"/>
+        </w:rPr>
+        <w:t xml:space="preserve"> </w:t>
+      </w:r>
+      <w:proofErr w:type="spellStart"/>
+      <w:r>
+        <w:rPr>
+          <w:sz w:val="24"/>
+          <w:szCs w:val="24"/>
+        </w:rPr>
+        <w:t>dụ</w:t>
+      </w:r>
+      <w:proofErr w:type="spellEnd"/>
+      <w:r>
+        <w:rPr>
+          <w:sz w:val="24"/>
+          <w:szCs w:val="24"/>
+        </w:rPr>
+        <w:t xml:space="preserve">: </w:t>
+      </w:r>
+      <w:proofErr w:type="spellStart"/>
+      <w:r>
+        <w:rPr>
+          <w:sz w:val="24"/>
+          <w:szCs w:val="24"/>
+        </w:rPr>
+        <w:t>muốn</w:t>
+      </w:r>
+      <w:proofErr w:type="spellEnd"/>
+      <w:r>
+        <w:rPr>
+          <w:sz w:val="24"/>
+          <w:szCs w:val="24"/>
+        </w:rPr>
+        <w:t xml:space="preserve"> </w:t>
+      </w:r>
+      <w:proofErr w:type="spellStart"/>
+      <w:r>
+        <w:rPr>
+          <w:sz w:val="24"/>
+          <w:szCs w:val="24"/>
+        </w:rPr>
+        <w:t>xóa</w:t>
+      </w:r>
+      <w:proofErr w:type="spellEnd"/>
+      <w:r>
+        <w:rPr>
+          <w:sz w:val="24"/>
+          <w:szCs w:val="24"/>
+        </w:rPr>
+        <w:t xml:space="preserve"> </w:t>
+      </w:r>
+      <w:proofErr w:type="spellStart"/>
+      <w:r>
+        <w:rPr>
+          <w:sz w:val="24"/>
+          <w:szCs w:val="24"/>
+        </w:rPr>
+        <w:t>chúng</w:t>
+      </w:r>
+      <w:proofErr w:type="spellEnd"/>
+      <w:r>
+        <w:rPr>
+          <w:sz w:val="24"/>
+          <w:szCs w:val="24"/>
+        </w:rPr>
+        <w:t xml:space="preserve"> </w:t>
+      </w:r>
+      <w:proofErr w:type="spellStart"/>
+      <w:r>
+        <w:rPr>
+          <w:sz w:val="24"/>
+          <w:szCs w:val="24"/>
+        </w:rPr>
+        <w:t>hoàn</w:t>
+      </w:r>
+      <w:proofErr w:type="spellEnd"/>
+      <w:r>
+        <w:rPr>
+          <w:sz w:val="24"/>
+          <w:szCs w:val="24"/>
+        </w:rPr>
+        <w:t xml:space="preserve"> </w:t>
+      </w:r>
+      <w:proofErr w:type="spellStart"/>
+      <w:r>
+        <w:rPr>
+          <w:sz w:val="24"/>
+          <w:szCs w:val="24"/>
+        </w:rPr>
+        <w:t>toàn</w:t>
+      </w:r>
+      <w:proofErr w:type="spellEnd"/>
+      <w:r>
+        <w:rPr>
+          <w:sz w:val="24"/>
+          <w:szCs w:val="24"/>
+        </w:rPr>
+        <w:t xml:space="preserve"> </w:t>
+      </w:r>
+      <w:proofErr w:type="spellStart"/>
+      <w:r>
+        <w:rPr>
+          <w:sz w:val="24"/>
+          <w:szCs w:val="24"/>
+        </w:rPr>
+        <w:t>khỏi</w:t>
+      </w:r>
+      <w:proofErr w:type="spellEnd"/>
+      <w:r>
+        <w:rPr>
+          <w:sz w:val="24"/>
+          <w:szCs w:val="24"/>
+        </w:rPr>
+        <w:t xml:space="preserve"> </w:t>
+      </w:r>
+      <w:proofErr w:type="spellStart"/>
+      <w:r>
+        <w:rPr>
+          <w:sz w:val="24"/>
+          <w:szCs w:val="24"/>
+        </w:rPr>
+        <w:t>lịch</w:t>
+      </w:r>
+      <w:proofErr w:type="spellEnd"/>
+      <w:r>
+        <w:rPr>
+          <w:sz w:val="24"/>
+          <w:szCs w:val="24"/>
+        </w:rPr>
+        <w:t xml:space="preserve"> </w:t>
+      </w:r>
+      <w:proofErr w:type="spellStart"/>
+      <w:r>
+        <w:rPr>
+          <w:sz w:val="24"/>
+          <w:szCs w:val="24"/>
+        </w:rPr>
+        <w:t>sử</w:t>
+      </w:r>
+      <w:proofErr w:type="spellEnd"/>
+      <w:r>
+        <w:rPr>
+          <w:sz w:val="24"/>
+          <w:szCs w:val="24"/>
+        </w:rPr>
+        <w:t xml:space="preserve"> </w:t>
+      </w:r>
+      <w:proofErr w:type="spellStart"/>
+      <w:r>
+        <w:rPr>
+          <w:sz w:val="24"/>
+          <w:szCs w:val="24"/>
+        </w:rPr>
+        <w:t>và</w:t>
+      </w:r>
+      <w:proofErr w:type="spellEnd"/>
+      <w:r>
+        <w:rPr>
+          <w:sz w:val="24"/>
+          <w:szCs w:val="24"/>
+        </w:rPr>
+        <w:t xml:space="preserve"> </w:t>
+      </w:r>
+      <w:proofErr w:type="spellStart"/>
+      <w:r>
+        <w:rPr>
+          <w:sz w:val="24"/>
+          <w:szCs w:val="24"/>
+        </w:rPr>
+        <w:t>loại</w:t>
+      </w:r>
+      <w:proofErr w:type="spellEnd"/>
+      <w:r>
+        <w:rPr>
+          <w:sz w:val="24"/>
+          <w:szCs w:val="24"/>
+        </w:rPr>
+        <w:t xml:space="preserve"> </w:t>
+      </w:r>
+      <w:proofErr w:type="spellStart"/>
+      <w:r>
+        <w:rPr>
+          <w:sz w:val="24"/>
+          <w:szCs w:val="24"/>
+        </w:rPr>
+        <w:t>bỏ</w:t>
+      </w:r>
+      <w:proofErr w:type="spellEnd"/>
+      <w:r>
+        <w:rPr>
+          <w:sz w:val="24"/>
+          <w:szCs w:val="24"/>
+        </w:rPr>
+        <w:t xml:space="preserve"> </w:t>
+      </w:r>
+      <w:proofErr w:type="spellStart"/>
+      <w:r>
+        <w:rPr>
+          <w:sz w:val="24"/>
+          <w:szCs w:val="24"/>
+        </w:rPr>
+        <w:t>các</w:t>
+      </w:r>
+      <w:proofErr w:type="spellEnd"/>
+      <w:r>
+        <w:rPr>
+          <w:sz w:val="24"/>
+          <w:szCs w:val="24"/>
+        </w:rPr>
+        <w:t xml:space="preserve"> </w:t>
+      </w:r>
+      <w:proofErr w:type="spellStart"/>
+      <w:r>
+        <w:rPr>
+          <w:sz w:val="24"/>
+          <w:szCs w:val="24"/>
+        </w:rPr>
+        <w:t>thay</w:t>
+      </w:r>
+      <w:proofErr w:type="spellEnd"/>
+      <w:r>
+        <w:rPr>
+          <w:sz w:val="24"/>
+          <w:szCs w:val="24"/>
+        </w:rPr>
+        <w:t xml:space="preserve"> </w:t>
+      </w:r>
+      <w:proofErr w:type="spellStart"/>
+      <w:r>
+        <w:rPr>
+          <w:sz w:val="24"/>
+          <w:szCs w:val="24"/>
+        </w:rPr>
+        <w:t>đổi</w:t>
+      </w:r>
+      <w:proofErr w:type="spellEnd"/>
+      <w:r>
+        <w:rPr>
+          <w:sz w:val="24"/>
+          <w:szCs w:val="24"/>
+        </w:rPr>
+        <w:t xml:space="preserve"> </w:t>
+      </w:r>
+      <w:proofErr w:type="spellStart"/>
+      <w:r>
+        <w:rPr>
+          <w:sz w:val="24"/>
+          <w:szCs w:val="24"/>
+        </w:rPr>
+        <w:t>liên</w:t>
+      </w:r>
+      <w:proofErr w:type="spellEnd"/>
+      <w:r>
+        <w:rPr>
+          <w:sz w:val="24"/>
+          <w:szCs w:val="24"/>
+        </w:rPr>
+        <w:t xml:space="preserve"> </w:t>
+      </w:r>
+      <w:proofErr w:type="spellStart"/>
+      <w:r>
+        <w:rPr>
+          <w:sz w:val="24"/>
+          <w:szCs w:val="24"/>
+        </w:rPr>
+        <w:t>quan</w:t>
+      </w:r>
+      <w:proofErr w:type="spellEnd"/>
     </w:p>
     <w:p>
       <w:pPr>
@@ -425,12 +2133,37 @@
           <w:szCs w:val="24"/>
         </w:rPr>
       </w:pPr>
-      <w:r>
-        <w:rPr>
-          <w:sz w:val="24"/>
-          <w:szCs w:val="24"/>
-        </w:rPr>
-        <w:t>Chụp hình log:</w:t>
+      <w:proofErr w:type="spellStart"/>
+      <w:r>
+        <w:rPr>
+          <w:sz w:val="24"/>
+          <w:szCs w:val="24"/>
+        </w:rPr>
+        <w:t>Chụp</w:t>
+      </w:r>
+      <w:proofErr w:type="spellEnd"/>
+      <w:r>
+        <w:rPr>
+          <w:sz w:val="24"/>
+          <w:szCs w:val="24"/>
+        </w:rPr>
+        <w:t xml:space="preserve"> </w:t>
+      </w:r>
+      <w:proofErr w:type="spellStart"/>
+      <w:r>
+        <w:rPr>
+          <w:sz w:val="24"/>
+          <w:szCs w:val="24"/>
+        </w:rPr>
+        <w:t>hình</w:t>
+      </w:r>
+      <w:proofErr w:type="spellEnd"/>
+      <w:r>
+        <w:rPr>
+          <w:sz w:val="24"/>
+          <w:szCs w:val="24"/>
+        </w:rPr>
+        <w:t xml:space="preserve"> log:</w:t>
       </w:r>
     </w:p>
     <w:p>
@@ -464,7 +2197,7 @@
                     <pic:cNvPicPr/>
                   </pic:nvPicPr>
                   <pic:blipFill>
-                    <a:blip r:embed="rId7"/>
+                    <a:blip r:embed="rId8"/>
                     <a:stretch>
                       <a:fillRect/>
                     </a:stretch>
@@ -493,13 +2226,127 @@
           <w:szCs w:val="24"/>
         </w:rPr>
       </w:pPr>
-      <w:r>
-        <w:rPr>
-          <w:sz w:val="24"/>
-          <w:szCs w:val="24"/>
-        </w:rPr>
-        <w:t>Nội dung file: mất tất cả file và nội dung sau commit đích</w:t>
-      </w:r>
+      <w:proofErr w:type="spellStart"/>
+      <w:r>
+        <w:rPr>
+          <w:sz w:val="24"/>
+          <w:szCs w:val="24"/>
+        </w:rPr>
+        <w:t>Nội</w:t>
+      </w:r>
+      <w:proofErr w:type="spellEnd"/>
+      <w:r>
+        <w:rPr>
+          <w:sz w:val="24"/>
+          <w:szCs w:val="24"/>
+        </w:rPr>
+        <w:t xml:space="preserve"> dung file: </w:t>
+      </w:r>
+      <w:proofErr w:type="spellStart"/>
+      <w:r>
+        <w:rPr>
+          <w:sz w:val="24"/>
+          <w:szCs w:val="24"/>
+        </w:rPr>
+        <w:t>mất</w:t>
+      </w:r>
+      <w:proofErr w:type="spellEnd"/>
+      <w:r>
+        <w:rPr>
+          <w:sz w:val="24"/>
+          <w:szCs w:val="24"/>
+        </w:rPr>
+        <w:t xml:space="preserve"> </w:t>
+      </w:r>
+      <w:proofErr w:type="spellStart"/>
+      <w:r>
+        <w:rPr>
+          <w:sz w:val="24"/>
+          <w:szCs w:val="24"/>
+        </w:rPr>
+        <w:t>tất</w:t>
+      </w:r>
+      <w:proofErr w:type="spellEnd"/>
+      <w:r>
+        <w:rPr>
+          <w:sz w:val="24"/>
+          <w:szCs w:val="24"/>
+        </w:rPr>
+        <w:t xml:space="preserve"> </w:t>
+      </w:r>
+      <w:proofErr w:type="spellStart"/>
+      <w:r>
+        <w:rPr>
+          <w:sz w:val="24"/>
+          <w:szCs w:val="24"/>
+        </w:rPr>
+        <w:t>cả</w:t>
+      </w:r>
+      <w:proofErr w:type="spellEnd"/>
+      <w:r>
+        <w:rPr>
+          <w:sz w:val="24"/>
+          <w:szCs w:val="24"/>
+        </w:rPr>
+        <w:t xml:space="preserve"> file </w:t>
+      </w:r>
+      <w:proofErr w:type="spellStart"/>
+      <w:r>
+        <w:rPr>
+          <w:sz w:val="24"/>
+          <w:szCs w:val="24"/>
+        </w:rPr>
+        <w:t>và</w:t>
+      </w:r>
+      <w:proofErr w:type="spellEnd"/>
+      <w:r>
+        <w:rPr>
+          <w:sz w:val="24"/>
+          <w:szCs w:val="24"/>
+        </w:rPr>
+        <w:t xml:space="preserve"> </w:t>
+      </w:r>
+      <w:proofErr w:type="spellStart"/>
+      <w:r>
+        <w:rPr>
+          <w:sz w:val="24"/>
+          <w:szCs w:val="24"/>
+        </w:rPr>
+        <w:t>nội</w:t>
+      </w:r>
+      <w:proofErr w:type="spellEnd"/>
+      <w:r>
+        <w:rPr>
+          <w:sz w:val="24"/>
+          <w:szCs w:val="24"/>
+        </w:rPr>
+        <w:t xml:space="preserve"> dung </w:t>
+      </w:r>
+      <w:proofErr w:type="spellStart"/>
+      <w:r>
+        <w:rPr>
+          <w:sz w:val="24"/>
+          <w:szCs w:val="24"/>
+        </w:rPr>
+        <w:t>sau</w:t>
+      </w:r>
+      <w:proofErr w:type="spellEnd"/>
+      <w:r>
+        <w:rPr>
+          <w:sz w:val="24"/>
+          <w:szCs w:val="24"/>
+        </w:rPr>
+        <w:t xml:space="preserve"> commit </w:t>
+      </w:r>
+      <w:proofErr w:type="spellStart"/>
+      <w:r>
+        <w:rPr>
+          <w:sz w:val="24"/>
+          <w:szCs w:val="24"/>
+        </w:rPr>
+        <w:t>đích</w:t>
+      </w:r>
+      <w:proofErr w:type="spellEnd"/>
     </w:p>
     <w:p>
       <w:pPr>
@@ -510,7 +2357,15 @@
         </w:numPr>
       </w:pPr>
       <w:r>
-        <w:t>Merge và rebase</w:t>
+        <w:t xml:space="preserve">Merge </w:t>
+      </w:r>
+      <w:proofErr w:type="spellStart"/>
+      <w:r>
+        <w:t>và</w:t>
+      </w:r>
+      <w:proofErr w:type="spellEnd"/>
+      <w:r>
+        <w:t xml:space="preserve"> rebase</w:t>
       </w:r>
     </w:p>
     <w:p>
@@ -522,25 +2377,312 @@
         </w:numPr>
       </w:pPr>
       <w:r>
-        <w:t>Cherry pick dung để làm gì?</w:t>
+        <w:t xml:space="preserve">Cherry pick dung </w:t>
+      </w:r>
+      <w:proofErr w:type="spellStart"/>
+      <w:r>
+        <w:t>để</w:t>
+      </w:r>
+      <w:proofErr w:type="spellEnd"/>
+      <w:r>
+        <w:t xml:space="preserve"> </w:t>
+      </w:r>
+      <w:proofErr w:type="spellStart"/>
+      <w:r>
+        <w:t>làm</w:t>
+      </w:r>
+      <w:proofErr w:type="spellEnd"/>
+      <w:r>
+        <w:t xml:space="preserve"> </w:t>
+      </w:r>
+      <w:proofErr w:type="spellStart"/>
+      <w:r>
+        <w:t>gì</w:t>
+      </w:r>
+      <w:proofErr w:type="spellEnd"/>
+      <w:r>
+        <w:t>?</w:t>
       </w:r>
     </w:p>
     <w:p>
       <w:pPr>
         <w:pStyle w:val="ListParagraph"/>
       </w:pPr>
-      <w:r>
-        <w:t xml:space="preserve">được sử dụng để </w:t>
-      </w:r>
+      <w:proofErr w:type="spellStart"/>
+      <w:r>
+        <w:t>được</w:t>
+      </w:r>
+      <w:proofErr w:type="spellEnd"/>
+      <w:r>
+        <w:t xml:space="preserve"> </w:t>
+      </w:r>
+      <w:proofErr w:type="spellStart"/>
+      <w:r>
+        <w:t>sử</w:t>
+      </w:r>
+      <w:proofErr w:type="spellEnd"/>
+      <w:r>
+        <w:t xml:space="preserve"> </w:t>
+      </w:r>
+      <w:proofErr w:type="spellStart"/>
+      <w:r>
+        <w:t>dụng</w:t>
+      </w:r>
+      <w:proofErr w:type="spellEnd"/>
+      <w:r>
+        <w:t xml:space="preserve"> </w:t>
+      </w:r>
+      <w:proofErr w:type="spellStart"/>
+      <w:r>
+        <w:t>để</w:t>
+      </w:r>
+      <w:proofErr w:type="spellEnd"/>
+      <w:r>
+        <w:t xml:space="preserve"> </w:t>
+      </w:r>
+      <w:proofErr w:type="spellStart"/>
       <w:r>
         <w:rPr>
           <w:b/>
           <w:bCs/>
         </w:rPr>
-        <w:t>chọn và áp dụng một commit từ nhánh này sang nhánh khác</w:t>
-      </w:r>
-      <w:r>
-        <w:t xml:space="preserve">. Thay vì phải hợp nhất toàn bộ nhánh như khi dùng lệnh </w:t>
+        <w:t>chọn</w:t>
+      </w:r>
+      <w:proofErr w:type="spellEnd"/>
+      <w:r>
+        <w:rPr>
+          <w:b/>
+          <w:bCs/>
+        </w:rPr>
+        <w:t xml:space="preserve"> </w:t>
+      </w:r>
+      <w:proofErr w:type="spellStart"/>
+      <w:r>
+        <w:rPr>
+          <w:b/>
+          <w:bCs/>
+        </w:rPr>
+        <w:t>và</w:t>
+      </w:r>
+      <w:proofErr w:type="spellEnd"/>
+      <w:r>
+        <w:rPr>
+          <w:b/>
+          <w:bCs/>
+        </w:rPr>
+        <w:t xml:space="preserve"> </w:t>
+      </w:r>
+      <w:proofErr w:type="spellStart"/>
+      <w:r>
+        <w:rPr>
+          <w:b/>
+          <w:bCs/>
+        </w:rPr>
+        <w:t>áp</w:t>
+      </w:r>
+      <w:proofErr w:type="spellEnd"/>
+      <w:r>
+        <w:rPr>
+          <w:b/>
+          <w:bCs/>
+        </w:rPr>
+        <w:t xml:space="preserve"> </w:t>
+      </w:r>
+      <w:proofErr w:type="spellStart"/>
+      <w:r>
+        <w:rPr>
+          <w:b/>
+          <w:bCs/>
+        </w:rPr>
+        <w:t>dụng</w:t>
+      </w:r>
+      <w:proofErr w:type="spellEnd"/>
+      <w:r>
+        <w:rPr>
+          <w:b/>
+          <w:bCs/>
+        </w:rPr>
+        <w:t xml:space="preserve"> </w:t>
+      </w:r>
+      <w:proofErr w:type="spellStart"/>
+      <w:r>
+        <w:rPr>
+          <w:b/>
+          <w:bCs/>
+        </w:rPr>
+        <w:t>một</w:t>
+      </w:r>
+      <w:proofErr w:type="spellEnd"/>
+      <w:r>
+        <w:rPr>
+          <w:b/>
+          <w:bCs/>
+        </w:rPr>
+        <w:t xml:space="preserve"> commit </w:t>
+      </w:r>
+      <w:proofErr w:type="spellStart"/>
+      <w:r>
+        <w:rPr>
+          <w:b/>
+          <w:bCs/>
+        </w:rPr>
+        <w:t>từ</w:t>
+      </w:r>
+      <w:proofErr w:type="spellEnd"/>
+      <w:r>
+        <w:rPr>
+          <w:b/>
+          <w:bCs/>
+        </w:rPr>
+        <w:t xml:space="preserve"> </w:t>
+      </w:r>
+      <w:proofErr w:type="spellStart"/>
+      <w:r>
+        <w:rPr>
+          <w:b/>
+          <w:bCs/>
+        </w:rPr>
+        <w:t>nhánh</w:t>
+      </w:r>
+      <w:proofErr w:type="spellEnd"/>
+      <w:r>
+        <w:rPr>
+          <w:b/>
+          <w:bCs/>
+        </w:rPr>
+        <w:t xml:space="preserve"> </w:t>
+      </w:r>
+      <w:proofErr w:type="spellStart"/>
+      <w:r>
+        <w:rPr>
+          <w:b/>
+          <w:bCs/>
+        </w:rPr>
+        <w:t>này</w:t>
+      </w:r>
+      <w:proofErr w:type="spellEnd"/>
+      <w:r>
+        <w:rPr>
+          <w:b/>
+          <w:bCs/>
+        </w:rPr>
+        <w:t xml:space="preserve"> sang </w:t>
+      </w:r>
+      <w:proofErr w:type="spellStart"/>
+      <w:r>
+        <w:rPr>
+          <w:b/>
+          <w:bCs/>
+        </w:rPr>
+        <w:t>nhánh</w:t>
+      </w:r>
+      <w:proofErr w:type="spellEnd"/>
+      <w:r>
+        <w:rPr>
+          <w:b/>
+          <w:bCs/>
+        </w:rPr>
+        <w:t xml:space="preserve"> </w:t>
+      </w:r>
+      <w:proofErr w:type="spellStart"/>
+      <w:r>
+        <w:rPr>
+          <w:b/>
+          <w:bCs/>
+        </w:rPr>
+        <w:t>khác</w:t>
+      </w:r>
+      <w:proofErr w:type="spellEnd"/>
+      <w:r>
+        <w:t xml:space="preserve">. Thay </w:t>
+      </w:r>
+      <w:proofErr w:type="spellStart"/>
+      <w:r>
+        <w:t>vì</w:t>
+      </w:r>
+      <w:proofErr w:type="spellEnd"/>
+      <w:r>
+        <w:t xml:space="preserve"> </w:t>
+      </w:r>
+      <w:proofErr w:type="spellStart"/>
+      <w:r>
+        <w:t>phải</w:t>
+      </w:r>
+      <w:proofErr w:type="spellEnd"/>
+      <w:r>
+        <w:t xml:space="preserve"> </w:t>
+      </w:r>
+      <w:proofErr w:type="spellStart"/>
+      <w:r>
+        <w:t>hợp</w:t>
+      </w:r>
+      <w:proofErr w:type="spellEnd"/>
+      <w:r>
+        <w:t xml:space="preserve"> </w:t>
+      </w:r>
+      <w:proofErr w:type="spellStart"/>
+      <w:r>
+        <w:t>nhất</w:t>
+      </w:r>
+      <w:proofErr w:type="spellEnd"/>
+      <w:r>
+        <w:t xml:space="preserve"> </w:t>
+      </w:r>
+      <w:proofErr w:type="spellStart"/>
+      <w:r>
+        <w:t>toàn</w:t>
+      </w:r>
+      <w:proofErr w:type="spellEnd"/>
+      <w:r>
+        <w:t xml:space="preserve"> </w:t>
+      </w:r>
+      <w:proofErr w:type="spellStart"/>
+      <w:r>
+        <w:t>bộ</w:t>
+      </w:r>
+      <w:proofErr w:type="spellEnd"/>
+      <w:r>
+        <w:t xml:space="preserve"> </w:t>
+      </w:r>
+      <w:proofErr w:type="spellStart"/>
+      <w:r>
+        <w:t>nhánh</w:t>
+      </w:r>
+      <w:proofErr w:type="spellEnd"/>
+      <w:r>
+        <w:t xml:space="preserve"> </w:t>
+      </w:r>
+      <w:proofErr w:type="spellStart"/>
+      <w:r>
+        <w:t>như</w:t>
+      </w:r>
+      <w:proofErr w:type="spellEnd"/>
+      <w:r>
+        <w:t xml:space="preserve"> </w:t>
+      </w:r>
+      <w:proofErr w:type="spellStart"/>
+      <w:r>
+        <w:t>khi</w:t>
+      </w:r>
+      <w:proofErr w:type="spellEnd"/>
+      <w:r>
+        <w:t xml:space="preserve"> </w:t>
+      </w:r>
+      <w:proofErr w:type="spellStart"/>
+      <w:r>
+        <w:t>dùng</w:t>
+      </w:r>
+      <w:proofErr w:type="spellEnd"/>
+      <w:r>
+        <w:t xml:space="preserve"> </w:t>
+      </w:r>
+      <w:proofErr w:type="spellStart"/>
+      <w:r>
+        <w:t>lệnh</w:t>
+      </w:r>
+      <w:proofErr w:type="spellEnd"/>
+      <w:r>
+        <w:t xml:space="preserve"> </w:t>
       </w:r>
       <w:r>
         <w:t>merge</w:t>
@@ -552,23 +2694,361 @@
         <w:t>cherry-pick</w:t>
       </w:r>
       <w:r>
-        <w:t xml:space="preserve"> chỉ áp dụng một commit cụ thể mà bạn chọn, giúp bạn có thể chọn lọc những thay đổi bạn muốn từ các nhánh khác mà không làm ảnh hưởng đến toàn bộ lịch sử commit.</w:t>
+        <w:t xml:space="preserve"> </w:t>
+      </w:r>
+      <w:proofErr w:type="spellStart"/>
+      <w:r>
+        <w:t>chỉ</w:t>
+      </w:r>
+      <w:proofErr w:type="spellEnd"/>
+      <w:r>
+        <w:t xml:space="preserve"> </w:t>
+      </w:r>
+      <w:proofErr w:type="spellStart"/>
+      <w:r>
+        <w:t>áp</w:t>
+      </w:r>
+      <w:proofErr w:type="spellEnd"/>
+      <w:r>
+        <w:t xml:space="preserve"> </w:t>
+      </w:r>
+      <w:proofErr w:type="spellStart"/>
+      <w:r>
+        <w:t>dụng</w:t>
+      </w:r>
+      <w:proofErr w:type="spellEnd"/>
+      <w:r>
+        <w:t xml:space="preserve"> </w:t>
+      </w:r>
+      <w:proofErr w:type="spellStart"/>
+      <w:r>
+        <w:t>một</w:t>
+      </w:r>
+      <w:proofErr w:type="spellEnd"/>
+      <w:r>
+        <w:t xml:space="preserve"> commit </w:t>
+      </w:r>
+      <w:proofErr w:type="spellStart"/>
+      <w:r>
+        <w:t>cụ</w:t>
+      </w:r>
+      <w:proofErr w:type="spellEnd"/>
+      <w:r>
+        <w:t xml:space="preserve"> </w:t>
+      </w:r>
+      <w:proofErr w:type="spellStart"/>
+      <w:r>
+        <w:t>thể</w:t>
+      </w:r>
+      <w:proofErr w:type="spellEnd"/>
+      <w:r>
+        <w:t xml:space="preserve"> </w:t>
+      </w:r>
+      <w:proofErr w:type="spellStart"/>
+      <w:r>
+        <w:t>mà</w:t>
+      </w:r>
+      <w:proofErr w:type="spellEnd"/>
+      <w:r>
+        <w:t xml:space="preserve"> </w:t>
+      </w:r>
+      <w:proofErr w:type="spellStart"/>
+      <w:r>
+        <w:t>bạn</w:t>
+      </w:r>
+      <w:proofErr w:type="spellEnd"/>
+      <w:r>
+        <w:t xml:space="preserve"> </w:t>
+      </w:r>
+      <w:proofErr w:type="spellStart"/>
+      <w:r>
+        <w:t>chọn</w:t>
+      </w:r>
+      <w:proofErr w:type="spellEnd"/>
+      <w:r>
+        <w:t xml:space="preserve">, </w:t>
+      </w:r>
+      <w:proofErr w:type="spellStart"/>
+      <w:r>
+        <w:t>giúp</w:t>
+      </w:r>
+      <w:proofErr w:type="spellEnd"/>
+      <w:r>
+        <w:t xml:space="preserve"> </w:t>
+      </w:r>
+      <w:proofErr w:type="spellStart"/>
+      <w:r>
+        <w:t>bạn</w:t>
+      </w:r>
+      <w:proofErr w:type="spellEnd"/>
+      <w:r>
+        <w:t xml:space="preserve"> </w:t>
+      </w:r>
+      <w:proofErr w:type="spellStart"/>
+      <w:r>
+        <w:t>có</w:t>
+      </w:r>
+      <w:proofErr w:type="spellEnd"/>
+      <w:r>
+        <w:t xml:space="preserve"> </w:t>
+      </w:r>
+      <w:proofErr w:type="spellStart"/>
+      <w:r>
+        <w:t>thể</w:t>
+      </w:r>
+      <w:proofErr w:type="spellEnd"/>
+      <w:r>
+        <w:t xml:space="preserve"> </w:t>
+      </w:r>
+      <w:proofErr w:type="spellStart"/>
+      <w:r>
+        <w:t>chọn</w:t>
+      </w:r>
+      <w:proofErr w:type="spellEnd"/>
+      <w:r>
+        <w:t xml:space="preserve"> </w:t>
+      </w:r>
+      <w:proofErr w:type="spellStart"/>
+      <w:r>
+        <w:t>lọc</w:t>
+      </w:r>
+      <w:proofErr w:type="spellEnd"/>
+      <w:r>
+        <w:t xml:space="preserve"> </w:t>
+      </w:r>
+      <w:proofErr w:type="spellStart"/>
+      <w:r>
+        <w:t>những</w:t>
+      </w:r>
+      <w:proofErr w:type="spellEnd"/>
+      <w:r>
+        <w:t xml:space="preserve"> </w:t>
+      </w:r>
+      <w:proofErr w:type="spellStart"/>
+      <w:r>
+        <w:t>thay</w:t>
+      </w:r>
+      <w:proofErr w:type="spellEnd"/>
+      <w:r>
+        <w:t xml:space="preserve"> </w:t>
+      </w:r>
+      <w:proofErr w:type="spellStart"/>
+      <w:r>
+        <w:t>đổi</w:t>
+      </w:r>
+      <w:proofErr w:type="spellEnd"/>
+      <w:r>
+        <w:t xml:space="preserve"> </w:t>
+      </w:r>
+      <w:proofErr w:type="spellStart"/>
+      <w:r>
+        <w:t>bạn</w:t>
+      </w:r>
+      <w:proofErr w:type="spellEnd"/>
+      <w:r>
+        <w:t xml:space="preserve"> </w:t>
+      </w:r>
+      <w:proofErr w:type="spellStart"/>
+      <w:r>
+        <w:t>muốn</w:t>
+      </w:r>
+      <w:proofErr w:type="spellEnd"/>
+      <w:r>
+        <w:t xml:space="preserve"> </w:t>
+      </w:r>
+      <w:proofErr w:type="spellStart"/>
+      <w:r>
+        <w:t>từ</w:t>
+      </w:r>
+      <w:proofErr w:type="spellEnd"/>
+      <w:r>
+        <w:t xml:space="preserve"> </w:t>
+      </w:r>
+      <w:proofErr w:type="spellStart"/>
+      <w:r>
+        <w:t>các</w:t>
+      </w:r>
+      <w:proofErr w:type="spellEnd"/>
+      <w:r>
+        <w:t xml:space="preserve"> </w:t>
+      </w:r>
+      <w:proofErr w:type="spellStart"/>
+      <w:r>
+        <w:t>nhánh</w:t>
+      </w:r>
+      <w:proofErr w:type="spellEnd"/>
+      <w:r>
+        <w:t xml:space="preserve"> </w:t>
+      </w:r>
+      <w:proofErr w:type="spellStart"/>
+      <w:r>
+        <w:t>khác</w:t>
+      </w:r>
+      <w:proofErr w:type="spellEnd"/>
+      <w:r>
+        <w:t xml:space="preserve"> </w:t>
+      </w:r>
+      <w:proofErr w:type="spellStart"/>
+      <w:r>
+        <w:t>mà</w:t>
+      </w:r>
+      <w:proofErr w:type="spellEnd"/>
+      <w:r>
+        <w:t xml:space="preserve"> </w:t>
+      </w:r>
+      <w:proofErr w:type="spellStart"/>
+      <w:r>
+        <w:t>không</w:t>
+      </w:r>
+      <w:proofErr w:type="spellEnd"/>
+      <w:r>
+        <w:t xml:space="preserve"> </w:t>
+      </w:r>
+      <w:proofErr w:type="spellStart"/>
+      <w:r>
+        <w:t>làm</w:t>
+      </w:r>
+      <w:proofErr w:type="spellEnd"/>
+      <w:r>
+        <w:t xml:space="preserve"> </w:t>
+      </w:r>
+      <w:proofErr w:type="spellStart"/>
+      <w:r>
+        <w:t>ảnh</w:t>
+      </w:r>
+      <w:proofErr w:type="spellEnd"/>
+      <w:r>
+        <w:t xml:space="preserve"> </w:t>
+      </w:r>
+      <w:proofErr w:type="spellStart"/>
+      <w:r>
+        <w:t>hưởng</w:t>
+      </w:r>
+      <w:proofErr w:type="spellEnd"/>
+      <w:r>
+        <w:t xml:space="preserve"> </w:t>
+      </w:r>
+      <w:proofErr w:type="spellStart"/>
+      <w:r>
+        <w:t>đến</w:t>
+      </w:r>
+      <w:proofErr w:type="spellEnd"/>
+      <w:r>
+        <w:t xml:space="preserve"> </w:t>
+      </w:r>
+      <w:proofErr w:type="spellStart"/>
+      <w:r>
+        <w:t>toàn</w:t>
+      </w:r>
+      <w:proofErr w:type="spellEnd"/>
+      <w:r>
+        <w:t xml:space="preserve"> </w:t>
+      </w:r>
+      <w:proofErr w:type="spellStart"/>
+      <w:r>
+        <w:t>bộ</w:t>
+      </w:r>
+      <w:proofErr w:type="spellEnd"/>
+      <w:r>
+        <w:t xml:space="preserve"> </w:t>
+      </w:r>
+      <w:proofErr w:type="spellStart"/>
+      <w:r>
+        <w:t>lịch</w:t>
+      </w:r>
+      <w:proofErr w:type="spellEnd"/>
+      <w:r>
+        <w:t xml:space="preserve"> </w:t>
+      </w:r>
+      <w:proofErr w:type="spellStart"/>
+      <w:r>
+        <w:t>sử</w:t>
+      </w:r>
+      <w:proofErr w:type="spellEnd"/>
+      <w:r>
+        <w:t xml:space="preserve"> commit.</w:t>
       </w:r>
     </w:p>
     <w:p>
       <w:pPr>
         <w:pStyle w:val="ListParagraph"/>
       </w:pPr>
-      <w:r>
-        <w:t>Cú pháp cơ bản</w:t>
-      </w:r>
+      <w:proofErr w:type="spellStart"/>
+      <w:r>
+        <w:t>Cú</w:t>
+      </w:r>
+      <w:proofErr w:type="spellEnd"/>
+      <w:r>
+        <w:t xml:space="preserve"> </w:t>
+      </w:r>
+      <w:proofErr w:type="spellStart"/>
+      <w:r>
+        <w:t>pháp</w:t>
+      </w:r>
+      <w:proofErr w:type="spellEnd"/>
+      <w:r>
+        <w:t xml:space="preserve"> </w:t>
+      </w:r>
+      <w:proofErr w:type="spellStart"/>
+      <w:r>
+        <w:t>cơ</w:t>
+      </w:r>
+      <w:proofErr w:type="spellEnd"/>
+      <w:r>
+        <w:t xml:space="preserve"> </w:t>
+      </w:r>
+      <w:proofErr w:type="spellStart"/>
+      <w:r>
+        <w:t>bản</w:t>
+      </w:r>
+      <w:proofErr w:type="spellEnd"/>
     </w:p>
     <w:p>
       <w:pPr>
         <w:pStyle w:val="ListParagraph"/>
       </w:pPr>
       <w:r>
-        <w:t>git checkout &lt;branch-name&gt;  # Chuyển sang nhánh cần áp dụng commit</w:t>
+        <w:t xml:space="preserve">git checkout &lt;branch-name&gt;  # </w:t>
+      </w:r>
+      <w:proofErr w:type="spellStart"/>
+      <w:r>
+        <w:t>Chuyển</w:t>
+      </w:r>
+      <w:proofErr w:type="spellEnd"/>
+      <w:r>
+        <w:t xml:space="preserve"> sang </w:t>
+      </w:r>
+      <w:proofErr w:type="spellStart"/>
+      <w:r>
+        <w:t>nhánh</w:t>
+      </w:r>
+      <w:proofErr w:type="spellEnd"/>
+      <w:r>
+        <w:t xml:space="preserve"> </w:t>
+      </w:r>
+      <w:proofErr w:type="spellStart"/>
+      <w:r>
+        <w:t>cần</w:t>
+      </w:r>
+      <w:proofErr w:type="spellEnd"/>
+      <w:r>
+        <w:t xml:space="preserve"> </w:t>
+      </w:r>
+      <w:proofErr w:type="spellStart"/>
+      <w:r>
+        <w:t>áp</w:t>
+      </w:r>
+      <w:proofErr w:type="spellEnd"/>
+      <w:r>
+        <w:t xml:space="preserve"> </w:t>
+      </w:r>
+      <w:proofErr w:type="spellStart"/>
+      <w:r>
+        <w:t>dụng</w:t>
+      </w:r>
+      <w:proofErr w:type="spellEnd"/>
+      <w:r>
+        <w:t xml:space="preserve"> commit</w:t>
       </w:r>
     </w:p>
     <w:p>
@@ -576,8 +3056,45 @@
         <w:pStyle w:val="ListParagraph"/>
       </w:pPr>
       <w:r>
-        <w:t>git cherry-pick &lt;commit-hash&gt;  # Áp dụng commit từ hash bạn chọn</w:t>
-      </w:r>
+        <w:t xml:space="preserve">git cherry-pick &lt;commit-hash&gt;  # </w:t>
+      </w:r>
+      <w:proofErr w:type="spellStart"/>
+      <w:r>
+        <w:t>Áp</w:t>
+      </w:r>
+      <w:proofErr w:type="spellEnd"/>
+      <w:r>
+        <w:t xml:space="preserve"> </w:t>
+      </w:r>
+      <w:proofErr w:type="spellStart"/>
+      <w:r>
+        <w:t>dụng</w:t>
+      </w:r>
+      <w:proofErr w:type="spellEnd"/>
+      <w:r>
+        <w:t xml:space="preserve"> commit </w:t>
+      </w:r>
+      <w:proofErr w:type="spellStart"/>
+      <w:r>
+        <w:t>từ</w:t>
+      </w:r>
+      <w:proofErr w:type="spellEnd"/>
+      <w:r>
+        <w:t xml:space="preserve"> hash </w:t>
+      </w:r>
+      <w:proofErr w:type="spellStart"/>
+      <w:r>
+        <w:t>bạn</w:t>
+      </w:r>
+      <w:proofErr w:type="spellEnd"/>
+      <w:r>
+        <w:t xml:space="preserve"> </w:t>
+      </w:r>
+      <w:proofErr w:type="spellStart"/>
+      <w:r>
+        <w:t>chọn</w:t>
+      </w:r>
+      <w:proofErr w:type="spellEnd"/>
     </w:p>
     <w:p>
       <w:pPr>
@@ -587,7 +3104,49 @@
         <w:rPr>
           <w:rStyle w:val="Strong"/>
         </w:rPr>
-        <w:t>Khi nào sử dụng cherry-pick:</w:t>
+        <w:t xml:space="preserve">Khi </w:t>
+      </w:r>
+      <w:proofErr w:type="spellStart"/>
+      <w:r>
+        <w:rPr>
+          <w:rStyle w:val="Strong"/>
+        </w:rPr>
+        <w:t>nào</w:t>
+      </w:r>
+      <w:proofErr w:type="spellEnd"/>
+      <w:r>
+        <w:rPr>
+          <w:rStyle w:val="Strong"/>
+        </w:rPr>
+        <w:t xml:space="preserve"> </w:t>
+      </w:r>
+      <w:proofErr w:type="spellStart"/>
+      <w:r>
+        <w:rPr>
+          <w:rStyle w:val="Strong"/>
+        </w:rPr>
+        <w:t>sử</w:t>
+      </w:r>
+      <w:proofErr w:type="spellEnd"/>
+      <w:r>
+        <w:rPr>
+          <w:rStyle w:val="Strong"/>
+        </w:rPr>
+        <w:t xml:space="preserve"> </w:t>
+      </w:r>
+      <w:proofErr w:type="spellStart"/>
+      <w:r>
+        <w:rPr>
+          <w:rStyle w:val="Strong"/>
+        </w:rPr>
+        <w:t>dụng</w:t>
+      </w:r>
+      <w:proofErr w:type="spellEnd"/>
+      <w:r>
+        <w:rPr>
+          <w:rStyle w:val="Strong"/>
+        </w:rPr>
+        <w:t xml:space="preserve"> cherry-pick:</w:t>
       </w:r>
     </w:p>
     <w:p>
@@ -599,7 +3158,191 @@
         </w:numPr>
       </w:pPr>
       <w:r>
-        <w:t>Khi bạn muốn áp dụng các thay đổi cụ thể từ một nhánh vào nhánh hiện tại mà không cần gộp toàn bộ nhánh.</w:t>
+        <w:t xml:space="preserve">Khi </w:t>
+      </w:r>
+      <w:proofErr w:type="spellStart"/>
+      <w:r>
+        <w:t>bạn</w:t>
+      </w:r>
+      <w:proofErr w:type="spellEnd"/>
+      <w:r>
+        <w:t xml:space="preserve"> </w:t>
+      </w:r>
+      <w:proofErr w:type="spellStart"/>
+      <w:r>
+        <w:t>muốn</w:t>
+      </w:r>
+      <w:proofErr w:type="spellEnd"/>
+      <w:r>
+        <w:t xml:space="preserve"> </w:t>
+      </w:r>
+      <w:proofErr w:type="spellStart"/>
+      <w:r>
+        <w:t>áp</w:t>
+      </w:r>
+      <w:proofErr w:type="spellEnd"/>
+      <w:r>
+        <w:t xml:space="preserve"> </w:t>
+      </w:r>
+      <w:proofErr w:type="spellStart"/>
+      <w:r>
+        <w:t>dụng</w:t>
+      </w:r>
+      <w:proofErr w:type="spellEnd"/>
+      <w:r>
+        <w:t xml:space="preserve"> </w:t>
+      </w:r>
+      <w:proofErr w:type="spellStart"/>
+      <w:r>
+        <w:t>các</w:t>
+      </w:r>
+      <w:proofErr w:type="spellEnd"/>
+      <w:r>
+        <w:t xml:space="preserve"> </w:t>
+      </w:r>
+      <w:proofErr w:type="spellStart"/>
+      <w:r>
+        <w:t>thay</w:t>
+      </w:r>
+      <w:proofErr w:type="spellEnd"/>
+      <w:r>
+        <w:t xml:space="preserve"> </w:t>
+      </w:r>
+      <w:proofErr w:type="spellStart"/>
+      <w:r>
+        <w:t>đổi</w:t>
+      </w:r>
+      <w:proofErr w:type="spellEnd"/>
+      <w:r>
+        <w:t xml:space="preserve"> </w:t>
+      </w:r>
+      <w:proofErr w:type="spellStart"/>
+      <w:r>
+        <w:t>cụ</w:t>
+      </w:r>
+      <w:proofErr w:type="spellEnd"/>
+      <w:r>
+        <w:t xml:space="preserve"> </w:t>
+      </w:r>
+      <w:proofErr w:type="spellStart"/>
+      <w:r>
+        <w:t>thể</w:t>
+      </w:r>
+      <w:proofErr w:type="spellEnd"/>
+      <w:r>
+        <w:t xml:space="preserve"> </w:t>
+      </w:r>
+      <w:proofErr w:type="spellStart"/>
+      <w:r>
+        <w:t>từ</w:t>
+      </w:r>
+      <w:proofErr w:type="spellEnd"/>
+      <w:r>
+        <w:t xml:space="preserve"> </w:t>
+      </w:r>
+      <w:proofErr w:type="spellStart"/>
+      <w:r>
+        <w:t>một</w:t>
+      </w:r>
+      <w:proofErr w:type="spellEnd"/>
+      <w:r>
+        <w:t xml:space="preserve"> </w:t>
+      </w:r>
+      <w:proofErr w:type="spellStart"/>
+      <w:r>
+        <w:t>nhánh</w:t>
+      </w:r>
+      <w:proofErr w:type="spellEnd"/>
+      <w:r>
+        <w:t xml:space="preserve"> </w:t>
+      </w:r>
+      <w:proofErr w:type="spellStart"/>
+      <w:r>
+        <w:t>vào</w:t>
+      </w:r>
+      <w:proofErr w:type="spellEnd"/>
+      <w:r>
+        <w:t xml:space="preserve"> </w:t>
+      </w:r>
+      <w:proofErr w:type="spellStart"/>
+      <w:r>
+        <w:t>nhánh</w:t>
+      </w:r>
+      <w:proofErr w:type="spellEnd"/>
+      <w:r>
+        <w:t xml:space="preserve"> </w:t>
+      </w:r>
+      <w:proofErr w:type="spellStart"/>
+      <w:r>
+        <w:t>hiện</w:t>
+      </w:r>
+      <w:proofErr w:type="spellEnd"/>
+      <w:r>
+        <w:t xml:space="preserve"> </w:t>
+      </w:r>
+      <w:proofErr w:type="spellStart"/>
+      <w:r>
+        <w:t>tại</w:t>
+      </w:r>
+      <w:proofErr w:type="spellEnd"/>
+      <w:r>
+        <w:t xml:space="preserve"> </w:t>
+      </w:r>
+      <w:proofErr w:type="spellStart"/>
+      <w:r>
+        <w:t>mà</w:t>
+      </w:r>
+      <w:proofErr w:type="spellEnd"/>
+      <w:r>
+        <w:t xml:space="preserve"> </w:t>
+      </w:r>
+      <w:proofErr w:type="spellStart"/>
+      <w:r>
+        <w:t>không</w:t>
+      </w:r>
+      <w:proofErr w:type="spellEnd"/>
+      <w:r>
+        <w:t xml:space="preserve"> </w:t>
+      </w:r>
+      <w:proofErr w:type="spellStart"/>
+      <w:r>
+        <w:t>cần</w:t>
+      </w:r>
+      <w:proofErr w:type="spellEnd"/>
+      <w:r>
+        <w:t xml:space="preserve"> </w:t>
+      </w:r>
+      <w:proofErr w:type="spellStart"/>
+      <w:r>
+        <w:t>gộp</w:t>
+      </w:r>
+      <w:proofErr w:type="spellEnd"/>
+      <w:r>
+        <w:t xml:space="preserve"> </w:t>
+      </w:r>
+      <w:proofErr w:type="spellStart"/>
+      <w:r>
+        <w:t>toàn</w:t>
+      </w:r>
+      <w:proofErr w:type="spellEnd"/>
+      <w:r>
+        <w:t xml:space="preserve"> </w:t>
+      </w:r>
+      <w:proofErr w:type="spellStart"/>
+      <w:r>
+        <w:t>bộ</w:t>
+      </w:r>
+      <w:proofErr w:type="spellEnd"/>
+      <w:r>
+        <w:t xml:space="preserve"> </w:t>
+      </w:r>
+      <w:proofErr w:type="spellStart"/>
+      <w:r>
+        <w:t>nhánh</w:t>
+      </w:r>
+      <w:proofErr w:type="spellEnd"/>
+      <w:r>
+        <w:t>.</w:t>
       </w:r>
     </w:p>
     <w:p>
@@ -611,7 +3354,239 @@
         </w:numPr>
       </w:pPr>
       <w:r>
-        <w:t>Khi bạn muốn áp dụng những sửa lỗi hoặc tính năng được phát triển trên một nhánh khác vào nhánh hiện tại mà không muốn ảnh hưởng đến các commit khác.</w:t>
+        <w:t xml:space="preserve">Khi </w:t>
+      </w:r>
+      <w:proofErr w:type="spellStart"/>
+      <w:r>
+        <w:t>bạn</w:t>
+      </w:r>
+      <w:proofErr w:type="spellEnd"/>
+      <w:r>
+        <w:t xml:space="preserve"> </w:t>
+      </w:r>
+      <w:proofErr w:type="spellStart"/>
+      <w:r>
+        <w:t>muốn</w:t>
+      </w:r>
+      <w:proofErr w:type="spellEnd"/>
+      <w:r>
+        <w:t xml:space="preserve"> </w:t>
+      </w:r>
+      <w:proofErr w:type="spellStart"/>
+      <w:r>
+        <w:t>áp</w:t>
+      </w:r>
+      <w:proofErr w:type="spellEnd"/>
+      <w:r>
+        <w:t xml:space="preserve"> </w:t>
+      </w:r>
+      <w:proofErr w:type="spellStart"/>
+      <w:r>
+        <w:t>dụng</w:t>
+      </w:r>
+      <w:proofErr w:type="spellEnd"/>
+      <w:r>
+        <w:t xml:space="preserve"> </w:t>
+      </w:r>
+      <w:proofErr w:type="spellStart"/>
+      <w:r>
+        <w:t>những</w:t>
+      </w:r>
+      <w:proofErr w:type="spellEnd"/>
+      <w:r>
+        <w:t xml:space="preserve"> </w:t>
+      </w:r>
+      <w:proofErr w:type="spellStart"/>
+      <w:r>
+        <w:t>sửa</w:t>
+      </w:r>
+      <w:proofErr w:type="spellEnd"/>
+      <w:r>
+        <w:t xml:space="preserve"> </w:t>
+      </w:r>
+      <w:proofErr w:type="spellStart"/>
+      <w:r>
+        <w:t>lỗi</w:t>
+      </w:r>
+      <w:proofErr w:type="spellEnd"/>
+      <w:r>
+        <w:t xml:space="preserve"> </w:t>
+      </w:r>
+      <w:proofErr w:type="spellStart"/>
+      <w:r>
+        <w:t>hoặc</w:t>
+      </w:r>
+      <w:proofErr w:type="spellEnd"/>
+      <w:r>
+        <w:t xml:space="preserve"> </w:t>
+      </w:r>
+      <w:proofErr w:type="spellStart"/>
+      <w:r>
+        <w:t>tính</w:t>
+      </w:r>
+      <w:proofErr w:type="spellEnd"/>
+      <w:r>
+        <w:t xml:space="preserve"> </w:t>
+      </w:r>
+      <w:proofErr w:type="spellStart"/>
+      <w:r>
+        <w:t>năng</w:t>
+      </w:r>
+      <w:proofErr w:type="spellEnd"/>
+      <w:r>
+        <w:t xml:space="preserve"> </w:t>
+      </w:r>
+      <w:proofErr w:type="spellStart"/>
+      <w:r>
+        <w:t>được</w:t>
+      </w:r>
+      <w:proofErr w:type="spellEnd"/>
+      <w:r>
+        <w:t xml:space="preserve"> </w:t>
+      </w:r>
+      <w:proofErr w:type="spellStart"/>
+      <w:r>
+        <w:t>phát</w:t>
+      </w:r>
+      <w:proofErr w:type="spellEnd"/>
+      <w:r>
+        <w:t xml:space="preserve"> </w:t>
+      </w:r>
+      <w:proofErr w:type="spellStart"/>
+      <w:r>
+        <w:t>triển</w:t>
+      </w:r>
+      <w:proofErr w:type="spellEnd"/>
+      <w:r>
+        <w:t xml:space="preserve"> </w:t>
+      </w:r>
+      <w:proofErr w:type="spellStart"/>
+      <w:r>
+        <w:t>trên</w:t>
+      </w:r>
+      <w:proofErr w:type="spellEnd"/>
+      <w:r>
+        <w:t xml:space="preserve"> </w:t>
+      </w:r>
+      <w:proofErr w:type="spellStart"/>
+      <w:r>
+        <w:t>một</w:t>
+      </w:r>
+      <w:proofErr w:type="spellEnd"/>
+      <w:r>
+        <w:t xml:space="preserve"> </w:t>
+      </w:r>
+      <w:proofErr w:type="spellStart"/>
+      <w:r>
+        <w:t>nhánh</w:t>
+      </w:r>
+      <w:proofErr w:type="spellEnd"/>
+      <w:r>
+        <w:t xml:space="preserve"> </w:t>
+      </w:r>
+      <w:proofErr w:type="spellStart"/>
+      <w:r>
+        <w:t>khác</w:t>
+      </w:r>
+      <w:proofErr w:type="spellEnd"/>
+      <w:r>
+        <w:t xml:space="preserve"> </w:t>
+      </w:r>
+      <w:proofErr w:type="spellStart"/>
+      <w:r>
+        <w:t>vào</w:t>
+      </w:r>
+      <w:proofErr w:type="spellEnd"/>
+      <w:r>
+        <w:t xml:space="preserve"> </w:t>
+      </w:r>
+      <w:proofErr w:type="spellStart"/>
+      <w:r>
+        <w:t>nhánh</w:t>
+      </w:r>
+      <w:proofErr w:type="spellEnd"/>
+      <w:r>
+        <w:t xml:space="preserve"> </w:t>
+      </w:r>
+      <w:proofErr w:type="spellStart"/>
+      <w:r>
+        <w:t>hiện</w:t>
+      </w:r>
+      <w:proofErr w:type="spellEnd"/>
+      <w:r>
+        <w:t xml:space="preserve"> </w:t>
+      </w:r>
+      <w:proofErr w:type="spellStart"/>
+      <w:r>
+        <w:t>tại</w:t>
+      </w:r>
+      <w:proofErr w:type="spellEnd"/>
+      <w:r>
+        <w:t xml:space="preserve"> </w:t>
+      </w:r>
+      <w:proofErr w:type="spellStart"/>
+      <w:r>
+        <w:t>mà</w:t>
+      </w:r>
+      <w:proofErr w:type="spellEnd"/>
+      <w:r>
+        <w:t xml:space="preserve"> </w:t>
+      </w:r>
+      <w:proofErr w:type="spellStart"/>
+      <w:r>
+        <w:t>không</w:t>
+      </w:r>
+      <w:proofErr w:type="spellEnd"/>
+      <w:r>
+        <w:t xml:space="preserve"> </w:t>
+      </w:r>
+      <w:proofErr w:type="spellStart"/>
+      <w:r>
+        <w:t>muốn</w:t>
+      </w:r>
+      <w:proofErr w:type="spellEnd"/>
+      <w:r>
+        <w:t xml:space="preserve"> </w:t>
+      </w:r>
+      <w:proofErr w:type="spellStart"/>
+      <w:r>
+        <w:t>ảnh</w:t>
+      </w:r>
+      <w:proofErr w:type="spellEnd"/>
+      <w:r>
+        <w:t xml:space="preserve"> </w:t>
+      </w:r>
+      <w:proofErr w:type="spellStart"/>
+      <w:r>
+        <w:t>hưởng</w:t>
+      </w:r>
+      <w:proofErr w:type="spellEnd"/>
+      <w:r>
+        <w:t xml:space="preserve"> </w:t>
+      </w:r>
+      <w:proofErr w:type="spellStart"/>
+      <w:r>
+        <w:t>đến</w:t>
+      </w:r>
+      <w:proofErr w:type="spellEnd"/>
+      <w:r>
+        <w:t xml:space="preserve"> </w:t>
+      </w:r>
+      <w:proofErr w:type="spellStart"/>
+      <w:r>
+        <w:t>các</w:t>
+      </w:r>
+      <w:proofErr w:type="spellEnd"/>
+      <w:r>
+        <w:t xml:space="preserve"> commit </w:t>
+      </w:r>
+      <w:proofErr w:type="spellStart"/>
+      <w:r>
+        <w:t>khác</w:t>
+      </w:r>
+      <w:proofErr w:type="spellEnd"/>
+      <w:r>
+        <w:t>.</w:t>
       </w:r>
     </w:p>
     <w:p>
@@ -624,6 +3599,7 @@
           <w:szCs w:val="24"/>
         </w:rPr>
       </w:pPr>
+      <w:proofErr w:type="spellStart"/>
       <w:r>
         <w:rPr>
           <w:b/>
@@ -631,15 +3607,122 @@
           <w:sz w:val="24"/>
           <w:szCs w:val="24"/>
         </w:rPr>
-        <w:t>Ví dụ minh họa:</w:t>
+        <w:t>Ví</w:t>
+      </w:r>
+      <w:proofErr w:type="spellEnd"/>
+      <w:r>
+        <w:rPr>
+          <w:b/>
+          <w:bCs/>
+          <w:sz w:val="24"/>
+          <w:szCs w:val="24"/>
+        </w:rPr>
+        <w:t xml:space="preserve"> </w:t>
+      </w:r>
+      <w:proofErr w:type="spellStart"/>
+      <w:r>
+        <w:rPr>
+          <w:b/>
+          <w:bCs/>
+          <w:sz w:val="24"/>
+          <w:szCs w:val="24"/>
+        </w:rPr>
+        <w:t>dụ</w:t>
+      </w:r>
+      <w:proofErr w:type="spellEnd"/>
+      <w:r>
+        <w:rPr>
+          <w:b/>
+          <w:bCs/>
+          <w:sz w:val="24"/>
+          <w:szCs w:val="24"/>
+        </w:rPr>
+        <w:t xml:space="preserve"> </w:t>
+      </w:r>
+      <w:proofErr w:type="spellStart"/>
+      <w:r>
+        <w:rPr>
+          <w:b/>
+          <w:bCs/>
+          <w:sz w:val="24"/>
+          <w:szCs w:val="24"/>
+        </w:rPr>
+        <w:t>minh</w:t>
+      </w:r>
+      <w:proofErr w:type="spellEnd"/>
+      <w:r>
+        <w:rPr>
+          <w:b/>
+          <w:bCs/>
+          <w:sz w:val="24"/>
+          <w:szCs w:val="24"/>
+        </w:rPr>
+        <w:t xml:space="preserve"> </w:t>
+      </w:r>
+      <w:proofErr w:type="spellStart"/>
+      <w:r>
+        <w:rPr>
+          <w:b/>
+          <w:bCs/>
+          <w:sz w:val="24"/>
+          <w:szCs w:val="24"/>
+        </w:rPr>
+        <w:t>họa</w:t>
+      </w:r>
+      <w:proofErr w:type="spellEnd"/>
+      <w:r>
+        <w:rPr>
+          <w:b/>
+          <w:bCs/>
+          <w:sz w:val="24"/>
+          <w:szCs w:val="24"/>
+        </w:rPr>
+        <w:t>:</w:t>
       </w:r>
     </w:p>
     <w:p>
       <w:pPr>
         <w:pStyle w:val="ListParagraph"/>
       </w:pPr>
-      <w:r>
-        <w:t>Giả sử có 2 nhánh trong git</w:t>
+      <w:proofErr w:type="spellStart"/>
+      <w:r>
+        <w:t>Giả</w:t>
+      </w:r>
+      <w:proofErr w:type="spellEnd"/>
+      <w:r>
+        <w:t xml:space="preserve"> </w:t>
+      </w:r>
+      <w:proofErr w:type="spellStart"/>
+      <w:r>
+        <w:t>sử</w:t>
+      </w:r>
+      <w:proofErr w:type="spellEnd"/>
+      <w:r>
+        <w:t xml:space="preserve"> </w:t>
+      </w:r>
+      <w:proofErr w:type="spellStart"/>
+      <w:r>
+        <w:t>có</w:t>
+      </w:r>
+      <w:proofErr w:type="spellEnd"/>
+      <w:r>
+        <w:t xml:space="preserve"> 2 </w:t>
+      </w:r>
+      <w:proofErr w:type="spellStart"/>
+      <w:r>
+        <w:t>nhánh</w:t>
+      </w:r>
+      <w:proofErr w:type="spellEnd"/>
+      <w:r>
+        <w:t xml:space="preserve"> </w:t>
+      </w:r>
+      <w:proofErr w:type="spellStart"/>
+      <w:r>
+        <w:t>trong</w:t>
+      </w:r>
+      <w:proofErr w:type="spellEnd"/>
+      <w:r>
+        <w:t xml:space="preserve"> git</w:t>
       </w:r>
     </w:p>
     <w:p>
@@ -666,7 +3749,7 @@
                     <pic:cNvPicPr/>
                   </pic:nvPicPr>
                   <pic:blipFill>
-                    <a:blip r:embed="rId8"/>
+                    <a:blip r:embed="rId9"/>
                     <a:stretch>
                       <a:fillRect/>
                     </a:stretch>
@@ -692,8 +3775,53 @@
         <w:pStyle w:val="ListParagraph"/>
       </w:pPr>
       <w:r>
-        <w:t>Sau khi điều chỉnh và commit file ở nhánh 2 xong</w:t>
-      </w:r>
+        <w:t xml:space="preserve">Sau </w:t>
+      </w:r>
+      <w:proofErr w:type="spellStart"/>
+      <w:r>
+        <w:t>khi</w:t>
+      </w:r>
+      <w:proofErr w:type="spellEnd"/>
+      <w:r>
+        <w:t xml:space="preserve"> </w:t>
+      </w:r>
+      <w:proofErr w:type="spellStart"/>
+      <w:r>
+        <w:t>điều</w:t>
+      </w:r>
+      <w:proofErr w:type="spellEnd"/>
+      <w:r>
+        <w:t xml:space="preserve"> </w:t>
+      </w:r>
+      <w:proofErr w:type="spellStart"/>
+      <w:r>
+        <w:t>chỉnh</w:t>
+      </w:r>
+      <w:proofErr w:type="spellEnd"/>
+      <w:r>
+        <w:t xml:space="preserve"> </w:t>
+      </w:r>
+      <w:proofErr w:type="spellStart"/>
+      <w:r>
+        <w:t>và</w:t>
+      </w:r>
+      <w:proofErr w:type="spellEnd"/>
+      <w:r>
+        <w:t xml:space="preserve"> commit file ở </w:t>
+      </w:r>
+      <w:proofErr w:type="spellStart"/>
+      <w:r>
+        <w:t>nhánh</w:t>
+      </w:r>
+      <w:proofErr w:type="spellEnd"/>
+      <w:r>
+        <w:t xml:space="preserve"> 2 </w:t>
+      </w:r>
+      <w:proofErr w:type="spellStart"/>
+      <w:r>
+        <w:t>xong</w:t>
+      </w:r>
+      <w:proofErr w:type="spellEnd"/>
     </w:p>
     <w:p>
       <w:pPr>
@@ -719,7 +3847,7 @@
                     <pic:cNvPicPr/>
                   </pic:nvPicPr>
                   <pic:blipFill>
-                    <a:blip r:embed="rId9"/>
+                    <a:blip r:embed="rId10"/>
                     <a:stretch>
                       <a:fillRect/>
                     </a:stretch>
@@ -744,10 +3872,52 @@
       <w:pPr>
         <w:pStyle w:val="ListParagraph"/>
       </w:pPr>
+      <w:proofErr w:type="spellStart"/>
       <w:r>
         <w:lastRenderedPageBreak/>
-        <w:t>Chuyển sang nhánh main copy mã đã commit vừa rồi</w:t>
-      </w:r>
+        <w:t>Chuyển</w:t>
+      </w:r>
+      <w:proofErr w:type="spellEnd"/>
+      <w:r>
+        <w:t xml:space="preserve"> sang </w:t>
+      </w:r>
+      <w:proofErr w:type="spellStart"/>
+      <w:r>
+        <w:t>nhánh</w:t>
+      </w:r>
+      <w:proofErr w:type="spellEnd"/>
+      <w:r>
+        <w:t xml:space="preserve"> main copy </w:t>
+      </w:r>
+      <w:proofErr w:type="spellStart"/>
+      <w:r>
+        <w:t>mã</w:t>
+      </w:r>
+      <w:proofErr w:type="spellEnd"/>
+      <w:r>
+        <w:t xml:space="preserve"> </w:t>
+      </w:r>
+      <w:proofErr w:type="spellStart"/>
+      <w:r>
+        <w:t>đã</w:t>
+      </w:r>
+      <w:proofErr w:type="spellEnd"/>
+      <w:r>
+        <w:t xml:space="preserve"> commit </w:t>
+      </w:r>
+      <w:proofErr w:type="spellStart"/>
+      <w:r>
+        <w:t>vừa</w:t>
+      </w:r>
+      <w:proofErr w:type="spellEnd"/>
+      <w:r>
+        <w:t xml:space="preserve"> </w:t>
+      </w:r>
+      <w:proofErr w:type="spellStart"/>
+      <w:r>
+        <w:t>rồi</w:t>
+      </w:r>
+      <w:proofErr w:type="spellEnd"/>
     </w:p>
     <w:p>
       <w:pPr>
@@ -773,7 +3943,7 @@
                     <pic:cNvPicPr/>
                   </pic:nvPicPr>
                   <pic:blipFill>
-                    <a:blip r:embed="rId10"/>
+                    <a:blip r:embed="rId11"/>
                     <a:stretch>
                       <a:fillRect/>
                     </a:stretch>
@@ -798,8 +3968,21 @@
       <w:pPr>
         <w:pStyle w:val="ListParagraph"/>
       </w:pPr>
-      <w:r>
-        <w:t>Và dùng git cherry-pick</w:t>
+      <w:proofErr w:type="spellStart"/>
+      <w:r>
+        <w:t>Và</w:t>
+      </w:r>
+      <w:proofErr w:type="spellEnd"/>
+      <w:r>
+        <w:t xml:space="preserve"> </w:t>
+      </w:r>
+      <w:proofErr w:type="spellStart"/>
+      <w:r>
+        <w:t>dùng</w:t>
+      </w:r>
+      <w:proofErr w:type="spellEnd"/>
+      <w:r>
+        <w:t xml:space="preserve"> git cherry-pick</w:t>
       </w:r>
     </w:p>
     <w:p>
@@ -826,7 +4009,7 @@
                     <pic:cNvPicPr/>
                   </pic:nvPicPr>
                   <pic:blipFill>
-                    <a:blip r:embed="rId11"/>
+                    <a:blip r:embed="rId12"/>
                     <a:stretch>
                       <a:fillRect/>
                     </a:stretch>
@@ -852,7 +4035,15 @@
         <w:pStyle w:val="NormalWeb"/>
       </w:pPr>
       <w:r>
-        <w:t>Git sẽ:</w:t>
+        <w:t xml:space="preserve">Git </w:t>
+      </w:r>
+      <w:proofErr w:type="spellStart"/>
+      <w:r>
+        <w:t>sẽ</w:t>
+      </w:r>
+      <w:proofErr w:type="spellEnd"/>
+      <w:r>
+        <w:t>:</w:t>
       </w:r>
     </w:p>
     <w:p>
@@ -864,7 +4055,31 @@
         </w:numPr>
       </w:pPr>
       <w:r>
-        <w:t xml:space="preserve">Sao chép nội dung của commit </w:t>
+        <w:t xml:space="preserve">Sao </w:t>
+      </w:r>
+      <w:proofErr w:type="spellStart"/>
+      <w:r>
+        <w:t>chép</w:t>
+      </w:r>
+      <w:proofErr w:type="spellEnd"/>
+      <w:r>
+        <w:t xml:space="preserve"> </w:t>
+      </w:r>
+      <w:proofErr w:type="spellStart"/>
+      <w:r>
+        <w:t>nội</w:t>
+      </w:r>
+      <w:proofErr w:type="spellEnd"/>
+      <w:r>
+        <w:t xml:space="preserve"> dung </w:t>
+      </w:r>
+      <w:proofErr w:type="spellStart"/>
+      <w:r>
+        <w:t>của</w:t>
+      </w:r>
+      <w:proofErr w:type="spellEnd"/>
+      <w:r>
+        <w:t xml:space="preserve"> commit </w:t>
       </w:r>
       <w:r>
         <w:rPr>
@@ -873,7 +4088,23 @@
         <w:t>a1b2c3d</w:t>
       </w:r>
       <w:r>
-        <w:t xml:space="preserve"> vào nhánh </w:t>
+        <w:t xml:space="preserve"> </w:t>
+      </w:r>
+      <w:proofErr w:type="spellStart"/>
+      <w:r>
+        <w:t>vào</w:t>
+      </w:r>
+      <w:proofErr w:type="spellEnd"/>
+      <w:r>
+        <w:t xml:space="preserve"> </w:t>
+      </w:r>
+      <w:proofErr w:type="spellStart"/>
+      <w:r>
+        <w:t>nhánh</w:t>
+      </w:r>
+      <w:proofErr w:type="spellEnd"/>
+      <w:r>
+        <w:t xml:space="preserve"> </w:t>
       </w:r>
       <w:r>
         <w:rPr>
@@ -893,24 +4124,101 @@
           <w:numId w:val="3"/>
         </w:numPr>
       </w:pPr>
-      <w:r>
-        <w:t xml:space="preserve">Tạo </w:t>
-      </w:r>
+      <w:proofErr w:type="spellStart"/>
+      <w:r>
+        <w:t>Tạo</w:t>
+      </w:r>
+      <w:proofErr w:type="spellEnd"/>
+      <w:r>
+        <w:t xml:space="preserve"> </w:t>
+      </w:r>
+      <w:proofErr w:type="spellStart"/>
       <w:r>
         <w:rPr>
           <w:rStyle w:val="Strong"/>
         </w:rPr>
-        <w:t>một commit mới</w:t>
-      </w:r>
-      <w:r>
-        <w:t xml:space="preserve"> có nội dung giống hệt nhưng </w:t>
-      </w:r>
+        <w:t>một</w:t>
+      </w:r>
+      <w:proofErr w:type="spellEnd"/>
       <w:r>
         <w:rPr>
           <w:rStyle w:val="Strong"/>
         </w:rPr>
-        <w:t>mã commit khác</w:t>
-      </w:r>
+        <w:t xml:space="preserve"> commit </w:t>
+      </w:r>
+      <w:proofErr w:type="spellStart"/>
+      <w:r>
+        <w:rPr>
+          <w:rStyle w:val="Strong"/>
+        </w:rPr>
+        <w:t>mới</w:t>
+      </w:r>
+      <w:proofErr w:type="spellEnd"/>
+      <w:r>
+        <w:t xml:space="preserve"> </w:t>
+      </w:r>
+      <w:proofErr w:type="spellStart"/>
+      <w:r>
+        <w:t>có</w:t>
+      </w:r>
+      <w:proofErr w:type="spellEnd"/>
+      <w:r>
+        <w:t xml:space="preserve"> </w:t>
+      </w:r>
+      <w:proofErr w:type="spellStart"/>
+      <w:r>
+        <w:t>nội</w:t>
+      </w:r>
+      <w:proofErr w:type="spellEnd"/>
+      <w:r>
+        <w:t xml:space="preserve"> dung </w:t>
+      </w:r>
+      <w:proofErr w:type="spellStart"/>
+      <w:r>
+        <w:t>giống</w:t>
+      </w:r>
+      <w:proofErr w:type="spellEnd"/>
+      <w:r>
+        <w:t xml:space="preserve"> </w:t>
+      </w:r>
+      <w:proofErr w:type="spellStart"/>
+      <w:r>
+        <w:t>hệt</w:t>
+      </w:r>
+      <w:proofErr w:type="spellEnd"/>
+      <w:r>
+        <w:t xml:space="preserve"> </w:t>
+      </w:r>
+      <w:proofErr w:type="spellStart"/>
+      <w:r>
+        <w:t>nhưng</w:t>
+      </w:r>
+      <w:proofErr w:type="spellEnd"/>
+      <w:r>
+        <w:t xml:space="preserve"> </w:t>
+      </w:r>
+      <w:proofErr w:type="spellStart"/>
+      <w:r>
+        <w:rPr>
+          <w:rStyle w:val="Strong"/>
+        </w:rPr>
+        <w:t>mã</w:t>
+      </w:r>
+      <w:proofErr w:type="spellEnd"/>
+      <w:r>
+        <w:rPr>
+          <w:rStyle w:val="Strong"/>
+        </w:rPr>
+        <w:t xml:space="preserve"> commit </w:t>
+      </w:r>
+      <w:proofErr w:type="spellStart"/>
+      <w:r>
+        <w:rPr>
+          <w:rStyle w:val="Strong"/>
+        </w:rPr>
+        <w:t>khác</w:t>
+      </w:r>
+      <w:proofErr w:type="spellEnd"/>
       <w:r>
         <w:t>.</w:t>
       </w:r>
@@ -925,12 +4233,35 @@
       <w:r>
         <w:t>–</w:t>
       </w:r>
+      <w:proofErr w:type="spellStart"/>
       <w:r>
         <w:t>oneline</w:t>
       </w:r>
-      <w:r>
-        <w:t xml:space="preserve"> để kiểm tra</w:t>
-      </w:r>
+      <w:proofErr w:type="spellEnd"/>
+      <w:r>
+        <w:t xml:space="preserve"> </w:t>
+      </w:r>
+      <w:proofErr w:type="spellStart"/>
+      <w:r>
+        <w:t>để</w:t>
+      </w:r>
+      <w:proofErr w:type="spellEnd"/>
+      <w:r>
+        <w:t xml:space="preserve"> </w:t>
+      </w:r>
+      <w:proofErr w:type="spellStart"/>
+      <w:r>
+        <w:t>kiểm</w:t>
+      </w:r>
+      <w:proofErr w:type="spellEnd"/>
+      <w:r>
+        <w:t xml:space="preserve"> </w:t>
+      </w:r>
+      <w:proofErr w:type="spellStart"/>
+      <w:r>
+        <w:t>tra</w:t>
+      </w:r>
+      <w:proofErr w:type="spellEnd"/>
     </w:p>
     <w:p>
       <w:pPr>
@@ -956,7 +4287,7 @@
                     <pic:cNvPicPr/>
                   </pic:nvPicPr>
                   <pic:blipFill>
-                    <a:blip r:embed="rId12"/>
+                    <a:blip r:embed="rId13"/>
                     <a:stretch>
                       <a:fillRect/>
                     </a:stretch>
@@ -990,8 +4321,37 @@
           <w:numId w:val="1"/>
         </w:numPr>
       </w:pPr>
-      <w:r>
-        <w:t>Hướng dẫn sử dụng stash</w:t>
+      <w:proofErr w:type="spellStart"/>
+      <w:r>
+        <w:t>Hướng</w:t>
+      </w:r>
+      <w:proofErr w:type="spellEnd"/>
+      <w:r>
+        <w:t xml:space="preserve"> </w:t>
+      </w:r>
+      <w:proofErr w:type="spellStart"/>
+      <w:r>
+        <w:t>dẫn</w:t>
+      </w:r>
+      <w:proofErr w:type="spellEnd"/>
+      <w:r>
+        <w:t xml:space="preserve"> </w:t>
+      </w:r>
+      <w:proofErr w:type="spellStart"/>
+      <w:r>
+        <w:t>sử</w:t>
+      </w:r>
+      <w:proofErr w:type="spellEnd"/>
+      <w:r>
+        <w:t xml:space="preserve"> </w:t>
+      </w:r>
+      <w:proofErr w:type="spellStart"/>
+      <w:r>
+        <w:t>dụng</w:t>
+      </w:r>
+      <w:proofErr w:type="spellEnd"/>
+      <w:r>
+        <w:t xml:space="preserve"> stash</w:t>
       </w:r>
     </w:p>
     <w:p>
@@ -1002,8 +4362,29 @@
           <w:numId w:val="1"/>
         </w:numPr>
       </w:pPr>
-      <w:r>
-        <w:t>Cách sử dụng git diff</w:t>
+      <w:proofErr w:type="spellStart"/>
+      <w:r>
+        <w:t>Cách</w:t>
+      </w:r>
+      <w:proofErr w:type="spellEnd"/>
+      <w:r>
+        <w:t xml:space="preserve"> </w:t>
+      </w:r>
+      <w:proofErr w:type="spellStart"/>
+      <w:r>
+        <w:t>sử</w:t>
+      </w:r>
+      <w:proofErr w:type="spellEnd"/>
+      <w:r>
+        <w:t xml:space="preserve"> </w:t>
+      </w:r>
+      <w:proofErr w:type="spellStart"/>
+      <w:r>
+        <w:t>dụng</w:t>
+      </w:r>
+      <w:proofErr w:type="spellEnd"/>
+      <w:r>
+        <w:t xml:space="preserve"> git diff</w:t>
       </w:r>
     </w:p>
     <w:p>
@@ -1014,8 +4395,29 @@
           <w:numId w:val="1"/>
         </w:numPr>
       </w:pPr>
-      <w:r>
-        <w:t>Phân biệt pull và fetch</w:t>
+      <w:proofErr w:type="spellStart"/>
+      <w:r>
+        <w:t>Phân</w:t>
+      </w:r>
+      <w:proofErr w:type="spellEnd"/>
+      <w:r>
+        <w:t xml:space="preserve"> </w:t>
+      </w:r>
+      <w:proofErr w:type="spellStart"/>
+      <w:r>
+        <w:t>biệt</w:t>
+      </w:r>
+      <w:proofErr w:type="spellEnd"/>
+      <w:r>
+        <w:t xml:space="preserve"> pull </w:t>
+      </w:r>
+      <w:proofErr w:type="spellStart"/>
+      <w:r>
+        <w:t>và</w:t>
+      </w:r>
+      <w:proofErr w:type="spellEnd"/>
+      <w:r>
+        <w:t xml:space="preserve"> fetch</w:t>
       </w:r>
     </w:p>
     <w:p/>
@@ -2207,4 +5609,16 @@
     </a:ext>
   </a:extLst>
 </a:theme>
+</file>
+
+<file path=customXml/item1.xml><?xml version="1.0" encoding="utf-8"?>
+<b:Sources xmlns:b="http://schemas.openxmlformats.org/officeDocument/2006/bibliography" xmlns="http://schemas.openxmlformats.org/officeDocument/2006/bibliography" SelectedStyle="\APASixthEditionOfficeOnline.xsl" StyleName="APA" Version="6"/>
+</file>
+
+<file path=customXml/itemProps1.xml><?xml version="1.0" encoding="utf-8"?>
+<ds:datastoreItem xmlns:ds="http://schemas.openxmlformats.org/officeDocument/2006/customXml" ds:itemID="{10C56401-D76C-4360-85EE-5599A36C2640}">
+  <ds:schemaRefs>
+    <ds:schemaRef ds:uri="http://schemas.openxmlformats.org/officeDocument/2006/bibliography"/>
+  </ds:schemaRefs>
+</ds:datastoreItem>
 </file>
</xml_diff>